<commit_message>
complement SQL (fin SQL bases)
</commit_message>
<xml_diff>
--- a/Java-Annotations+JavaDoc.docx
+++ b/Java-Annotations+JavaDoc.docx
@@ -1,6 +1,7 @@
 
 <file path=word/document.xml><?xml version="1.0" encoding="utf-8"?>
 <w:document xmlns:wpc="http://schemas.microsoft.com/office/word/2010/wordprocessingCanvas" xmlns:mc="http://schemas.openxmlformats.org/markup-compatibility/2006" xmlns:o="urn:schemas-microsoft-com:office:office" xmlns:r="http://schemas.openxmlformats.org/officeDocument/2006/relationships" xmlns:m="http://schemas.openxmlformats.org/officeDocument/2006/math" xmlns:v="urn:schemas-microsoft-com:vml" xmlns:wp14="http://schemas.microsoft.com/office/word/2010/wordprocessingDrawing" xmlns:wp="http://schemas.openxmlformats.org/drawingml/2006/wordprocessingDrawing" xmlns:w10="urn:schemas-microsoft-com:office:word" xmlns:w="http://schemas.openxmlformats.org/wordprocessingml/2006/main" xmlns:w14="http://schemas.microsoft.com/office/word/2010/wordml" xmlns:wpg="http://schemas.microsoft.com/office/word/2010/wordprocessingGroup" xmlns:wpi="http://schemas.microsoft.com/office/word/2010/wordprocessingInk" xmlns:wne="http://schemas.microsoft.com/office/word/2006/wordml" xmlns:wps="http://schemas.microsoft.com/office/word/2010/wordprocessingShape" mc:Ignorable="w14 wp14">
+  <w:background w:color="BFBFBF" w:themeColor="background1" w:themeShade="BF"/>
   <w:body>
     <w:p>
       <w:pPr>
@@ -275,13 +276,7 @@
           </w:tcPr>
           <w:p>
             <w:r>
-              <w:t>Règles</w:t>
-            </w:r>
-            <w:r>
-              <w:t xml:space="preserve"> générales</w:t>
-            </w:r>
-            <w:r>
-              <w:t xml:space="preserve"> :</w:t>
+              <w:t>Règles générales :</w:t>
             </w:r>
           </w:p>
           <w:p>
@@ -297,26 +292,17 @@
           </w:tcPr>
           <w:p>
             <w:r>
-              <w:t>La première</w:t>
-            </w:r>
-            <w:r>
-              <w:t xml:space="preserve"> phrase doit être une courte description de la classe/méthode/variable/...</w:t>
-            </w:r>
-          </w:p>
-          <w:p>
-            <w:r>
-              <w:t xml:space="preserve">Utiliser des </w:t>
-            </w:r>
-            <w:r>
-              <w:t>phrases courtes</w:t>
-            </w:r>
-          </w:p>
-          <w:p>
-            <w:r>
-              <w:t>D</w:t>
-            </w:r>
-            <w:r>
-              <w:t>étail concis de l'</w:t>
+              <w:t>La première phrase doit être une courte description de la classe/méthode/variable/...</w:t>
+            </w:r>
+          </w:p>
+          <w:p>
+            <w:r>
+              <w:t>Utiliser des phrases courtes</w:t>
+            </w:r>
+          </w:p>
+          <w:p>
+            <w:r>
+              <w:t>Détail concis de l'</w:t>
             </w:r>
             <w:proofErr w:type="spellStart"/>
             <w:r>
@@ -329,10 +315,7 @@
           </w:p>
           <w:p>
             <w:r>
-              <w:t xml:space="preserve">Les </w:t>
-            </w:r>
-            <w:r>
-              <w:t xml:space="preserve">tags </w:t>
+              <w:t xml:space="preserve">Les tags </w:t>
             </w:r>
             <w:r>
               <w:rPr>
@@ -358,13 +341,7 @@
               <w:t>@return</w:t>
             </w:r>
             <w:r>
-              <w:t xml:space="preserve"> </w:t>
-            </w:r>
-            <w:r>
-              <w:t>o</w:t>
-            </w:r>
-            <w:r>
-              <w:t xml:space="preserve">bligatoires pour méthodes avec </w:t>
+              <w:t xml:space="preserve"> obligatoires pour méthodes avec </w:t>
             </w:r>
             <w:proofErr w:type="spellStart"/>
             <w:r>
@@ -1317,7 +1294,7 @@
         <w:tc>
           <w:tcPr>
             <w:tcW w:w="2411" w:type="dxa"/>
-            <w:shd w:val="clear" w:color="auto" w:fill="F2F2F2" w:themeFill="background1" w:themeFillShade="F2"/>
+            <w:shd w:val="clear" w:color="auto" w:fill="D9D9D9" w:themeFill="background1" w:themeFillShade="D9"/>
           </w:tcPr>
           <w:p>
             <w:pPr>
@@ -1329,7 +1306,7 @@
           <w:tcPr>
             <w:tcW w:w="8646" w:type="dxa"/>
             <w:gridSpan w:val="2"/>
-            <w:shd w:val="clear" w:color="auto" w:fill="F2F2F2" w:themeFill="background1" w:themeFillShade="F2"/>
+            <w:shd w:val="clear" w:color="auto" w:fill="D9D9D9" w:themeFill="background1" w:themeFillShade="D9"/>
           </w:tcPr>
           <w:p>
             <w:pPr>
@@ -1351,7 +1328,7 @@
         <w:tc>
           <w:tcPr>
             <w:tcW w:w="4961" w:type="dxa"/>
-            <w:shd w:val="clear" w:color="auto" w:fill="F2F2F2" w:themeFill="background1" w:themeFillShade="F2"/>
+            <w:shd w:val="clear" w:color="auto" w:fill="D9D9D9" w:themeFill="background1" w:themeFillShade="D9"/>
           </w:tcPr>
           <w:p>
             <w:pPr>
@@ -1362,7 +1339,7 @@
         <w:tc>
           <w:tcPr>
             <w:tcW w:w="4818" w:type="dxa"/>
-            <w:shd w:val="clear" w:color="auto" w:fill="F2F2F2" w:themeFill="background1" w:themeFillShade="F2"/>
+            <w:shd w:val="clear" w:color="auto" w:fill="D9D9D9" w:themeFill="background1" w:themeFillShade="D9"/>
           </w:tcPr>
           <w:p/>
         </w:tc>
@@ -1371,7 +1348,7 @@
         <w:tc>
           <w:tcPr>
             <w:tcW w:w="2411" w:type="dxa"/>
-            <w:shd w:val="clear" w:color="auto" w:fill="F2F2F2" w:themeFill="background1" w:themeFillShade="F2"/>
+            <w:shd w:val="clear" w:color="auto" w:fill="D9D9D9" w:themeFill="background1" w:themeFillShade="D9"/>
           </w:tcPr>
           <w:p>
             <w:pPr>
@@ -1390,7 +1367,7 @@
         <w:tc>
           <w:tcPr>
             <w:tcW w:w="3543" w:type="dxa"/>
-            <w:shd w:val="clear" w:color="auto" w:fill="F2F2F2" w:themeFill="background1" w:themeFillShade="F2"/>
+            <w:shd w:val="clear" w:color="auto" w:fill="D9D9D9" w:themeFill="background1" w:themeFillShade="D9"/>
           </w:tcPr>
           <w:p>
             <w:r>
@@ -1401,7 +1378,7 @@
         <w:tc>
           <w:tcPr>
             <w:tcW w:w="5103" w:type="dxa"/>
-            <w:shd w:val="clear" w:color="auto" w:fill="F2F2F2" w:themeFill="background1" w:themeFillShade="F2"/>
+            <w:shd w:val="clear" w:color="auto" w:fill="D9D9D9" w:themeFill="background1" w:themeFillShade="D9"/>
           </w:tcPr>
           <w:p>
             <w:pPr>
@@ -1443,7 +1420,7 @@
         <w:tc>
           <w:tcPr>
             <w:tcW w:w="4961" w:type="dxa"/>
-            <w:shd w:val="clear" w:color="auto" w:fill="F2F2F2" w:themeFill="background1" w:themeFillShade="F2"/>
+            <w:shd w:val="clear" w:color="auto" w:fill="D9D9D9" w:themeFill="background1" w:themeFillShade="D9"/>
           </w:tcPr>
           <w:p>
             <w:pPr>
@@ -1454,7 +1431,7 @@
         <w:tc>
           <w:tcPr>
             <w:tcW w:w="4818" w:type="dxa"/>
-            <w:shd w:val="clear" w:color="auto" w:fill="F2F2F2" w:themeFill="background1" w:themeFillShade="F2"/>
+            <w:shd w:val="clear" w:color="auto" w:fill="D9D9D9" w:themeFill="background1" w:themeFillShade="D9"/>
           </w:tcPr>
           <w:p/>
         </w:tc>
@@ -1463,7 +1440,7 @@
         <w:tc>
           <w:tcPr>
             <w:tcW w:w="2411" w:type="dxa"/>
-            <w:shd w:val="clear" w:color="auto" w:fill="F2F2F2" w:themeFill="background1" w:themeFillShade="F2"/>
+            <w:shd w:val="clear" w:color="auto" w:fill="D9D9D9" w:themeFill="background1" w:themeFillShade="D9"/>
           </w:tcPr>
           <w:p>
             <w:pPr>
@@ -1477,7 +1454,7 @@
         <w:tc>
           <w:tcPr>
             <w:tcW w:w="3543" w:type="dxa"/>
-            <w:shd w:val="clear" w:color="auto" w:fill="F2F2F2" w:themeFill="background1" w:themeFillShade="F2"/>
+            <w:shd w:val="clear" w:color="auto" w:fill="D9D9D9" w:themeFill="background1" w:themeFillShade="D9"/>
           </w:tcPr>
           <w:p>
             <w:r>
@@ -1488,7 +1465,7 @@
         <w:tc>
           <w:tcPr>
             <w:tcW w:w="5103" w:type="dxa"/>
-            <w:shd w:val="clear" w:color="auto" w:fill="F2F2F2" w:themeFill="background1" w:themeFillShade="F2"/>
+            <w:shd w:val="clear" w:color="auto" w:fill="D9D9D9" w:themeFill="background1" w:themeFillShade="D9"/>
           </w:tcPr>
           <w:p>
             <w:pPr>
@@ -1508,7 +1485,7 @@
         <w:tc>
           <w:tcPr>
             <w:tcW w:w="4961" w:type="dxa"/>
-            <w:shd w:val="clear" w:color="auto" w:fill="F2F2F2" w:themeFill="background1" w:themeFillShade="F2"/>
+            <w:shd w:val="clear" w:color="auto" w:fill="D9D9D9" w:themeFill="background1" w:themeFillShade="D9"/>
           </w:tcPr>
           <w:p>
             <w:pPr>
@@ -1519,7 +1496,7 @@
         <w:tc>
           <w:tcPr>
             <w:tcW w:w="4818" w:type="dxa"/>
-            <w:shd w:val="clear" w:color="auto" w:fill="F2F2F2" w:themeFill="background1" w:themeFillShade="F2"/>
+            <w:shd w:val="clear" w:color="auto" w:fill="D9D9D9" w:themeFill="background1" w:themeFillShade="D9"/>
           </w:tcPr>
           <w:p/>
         </w:tc>
@@ -1596,8 +1573,11 @@
       <w:tblGrid>
         <w:gridCol w:w="2411"/>
         <w:gridCol w:w="3543"/>
-        <w:gridCol w:w="5103"/>
-        <w:gridCol w:w="4961"/>
+        <w:gridCol w:w="4253"/>
+        <w:gridCol w:w="850"/>
+        <w:gridCol w:w="709"/>
+        <w:gridCol w:w="3969"/>
+        <w:gridCol w:w="283"/>
         <w:gridCol w:w="4818"/>
       </w:tblGrid>
       <w:tr>
@@ -1626,7 +1606,7 @@
         </w:tc>
         <w:tc>
           <w:tcPr>
-            <w:tcW w:w="5103" w:type="dxa"/>
+            <w:tcW w:w="4253" w:type="dxa"/>
           </w:tcPr>
           <w:p>
             <w:pPr>
@@ -1639,7 +1619,8 @@
         </w:tc>
         <w:tc>
           <w:tcPr>
-            <w:tcW w:w="4961" w:type="dxa"/>
+            <w:tcW w:w="5528" w:type="dxa"/>
+            <w:gridSpan w:val="3"/>
           </w:tcPr>
           <w:p>
             <w:pPr>
@@ -1652,7 +1633,8 @@
         </w:tc>
         <w:tc>
           <w:tcPr>
-            <w:tcW w:w="4818" w:type="dxa"/>
+            <w:tcW w:w="5101" w:type="dxa"/>
+            <w:gridSpan w:val="2"/>
           </w:tcPr>
           <w:p/>
         </w:tc>
@@ -1685,7 +1667,7 @@
         </w:tc>
         <w:tc>
           <w:tcPr>
-            <w:tcW w:w="5103" w:type="dxa"/>
+            <w:tcW w:w="4253" w:type="dxa"/>
             <w:shd w:val="clear" w:color="auto" w:fill="808080" w:themeFill="background1" w:themeFillShade="80"/>
           </w:tcPr>
           <w:p>
@@ -1701,7 +1683,8 @@
         </w:tc>
         <w:tc>
           <w:tcPr>
-            <w:tcW w:w="4961" w:type="dxa"/>
+            <w:tcW w:w="5528" w:type="dxa"/>
+            <w:gridSpan w:val="3"/>
             <w:shd w:val="clear" w:color="auto" w:fill="808080" w:themeFill="background1" w:themeFillShade="80"/>
           </w:tcPr>
           <w:p>
@@ -1712,7 +1695,8 @@
         </w:tc>
         <w:tc>
           <w:tcPr>
-            <w:tcW w:w="4818" w:type="dxa"/>
+            <w:tcW w:w="5101" w:type="dxa"/>
+            <w:gridSpan w:val="2"/>
             <w:shd w:val="clear" w:color="auto" w:fill="808080" w:themeFill="background1" w:themeFillShade="80"/>
           </w:tcPr>
           <w:p/>
@@ -1749,7 +1733,7 @@
         </w:tc>
         <w:tc>
           <w:tcPr>
-            <w:tcW w:w="5103" w:type="dxa"/>
+            <w:tcW w:w="4253" w:type="dxa"/>
           </w:tcPr>
           <w:p>
             <w:pPr>
@@ -1796,17 +1780,19 @@
         </w:tc>
         <w:tc>
           <w:tcPr>
-            <w:tcW w:w="4961" w:type="dxa"/>
-          </w:tcPr>
-          <w:p>
-            <w:pPr>
-              <w:pStyle w:val="E-Code"/>
-            </w:pPr>
-          </w:p>
-        </w:tc>
-        <w:tc>
-          <w:tcPr>
-            <w:tcW w:w="4818" w:type="dxa"/>
+            <w:tcW w:w="5528" w:type="dxa"/>
+            <w:gridSpan w:val="3"/>
+          </w:tcPr>
+          <w:p>
+            <w:pPr>
+              <w:pStyle w:val="E-Code"/>
+            </w:pPr>
+          </w:p>
+        </w:tc>
+        <w:tc>
+          <w:tcPr>
+            <w:tcW w:w="5101" w:type="dxa"/>
+            <w:gridSpan w:val="2"/>
           </w:tcPr>
           <w:p>
             <w:r>
@@ -1872,7 +1858,7 @@
         </w:tc>
         <w:tc>
           <w:tcPr>
-            <w:tcW w:w="5103" w:type="dxa"/>
+            <w:tcW w:w="4253" w:type="dxa"/>
           </w:tcPr>
           <w:p>
             <w:pPr>
@@ -1949,17 +1935,19 @@
         </w:tc>
         <w:tc>
           <w:tcPr>
-            <w:tcW w:w="4961" w:type="dxa"/>
-          </w:tcPr>
-          <w:p>
-            <w:pPr>
-              <w:pStyle w:val="E-Code"/>
-            </w:pPr>
-          </w:p>
-        </w:tc>
-        <w:tc>
-          <w:tcPr>
-            <w:tcW w:w="4818" w:type="dxa"/>
+            <w:tcW w:w="5528" w:type="dxa"/>
+            <w:gridSpan w:val="3"/>
+          </w:tcPr>
+          <w:p>
+            <w:pPr>
+              <w:pStyle w:val="E-Code"/>
+            </w:pPr>
+          </w:p>
+        </w:tc>
+        <w:tc>
+          <w:tcPr>
+            <w:tcW w:w="5101" w:type="dxa"/>
+            <w:gridSpan w:val="2"/>
           </w:tcPr>
           <w:p/>
         </w:tc>
@@ -1983,30 +1971,32 @@
         </w:tc>
         <w:tc>
           <w:tcPr>
-            <w:tcW w:w="5103" w:type="dxa"/>
-          </w:tcPr>
-          <w:p>
-            <w:pPr>
-              <w:pStyle w:val="E-Code"/>
-              <w:rPr>
-                <w:rFonts w:cs="Times New Roman"/>
-              </w:rPr>
-            </w:pPr>
-          </w:p>
-        </w:tc>
-        <w:tc>
-          <w:tcPr>
-            <w:tcW w:w="4961" w:type="dxa"/>
-          </w:tcPr>
-          <w:p>
-            <w:pPr>
-              <w:pStyle w:val="E-Code"/>
-            </w:pPr>
-          </w:p>
-        </w:tc>
-        <w:tc>
-          <w:tcPr>
-            <w:tcW w:w="4818" w:type="dxa"/>
+            <w:tcW w:w="4253" w:type="dxa"/>
+          </w:tcPr>
+          <w:p>
+            <w:pPr>
+              <w:pStyle w:val="E-Code"/>
+              <w:rPr>
+                <w:rFonts w:cs="Times New Roman"/>
+              </w:rPr>
+            </w:pPr>
+          </w:p>
+        </w:tc>
+        <w:tc>
+          <w:tcPr>
+            <w:tcW w:w="5528" w:type="dxa"/>
+            <w:gridSpan w:val="3"/>
+          </w:tcPr>
+          <w:p>
+            <w:pPr>
+              <w:pStyle w:val="E-Code"/>
+            </w:pPr>
+          </w:p>
+        </w:tc>
+        <w:tc>
+          <w:tcPr>
+            <w:tcW w:w="5101" w:type="dxa"/>
+            <w:gridSpan w:val="2"/>
           </w:tcPr>
           <w:p/>
         </w:tc>
@@ -2030,30 +2020,32 @@
         </w:tc>
         <w:tc>
           <w:tcPr>
-            <w:tcW w:w="5103" w:type="dxa"/>
-          </w:tcPr>
-          <w:p>
-            <w:pPr>
-              <w:pStyle w:val="E-Code"/>
-              <w:rPr>
-                <w:rFonts w:cs="Times New Roman"/>
-              </w:rPr>
-            </w:pPr>
-          </w:p>
-        </w:tc>
-        <w:tc>
-          <w:tcPr>
-            <w:tcW w:w="4961" w:type="dxa"/>
-          </w:tcPr>
-          <w:p>
-            <w:pPr>
-              <w:pStyle w:val="E-Code"/>
-            </w:pPr>
-          </w:p>
-        </w:tc>
-        <w:tc>
-          <w:tcPr>
-            <w:tcW w:w="4818" w:type="dxa"/>
+            <w:tcW w:w="4253" w:type="dxa"/>
+          </w:tcPr>
+          <w:p>
+            <w:pPr>
+              <w:pStyle w:val="E-Code"/>
+              <w:rPr>
+                <w:rFonts w:cs="Times New Roman"/>
+              </w:rPr>
+            </w:pPr>
+          </w:p>
+        </w:tc>
+        <w:tc>
+          <w:tcPr>
+            <w:tcW w:w="5528" w:type="dxa"/>
+            <w:gridSpan w:val="3"/>
+          </w:tcPr>
+          <w:p>
+            <w:pPr>
+              <w:pStyle w:val="E-Code"/>
+            </w:pPr>
+          </w:p>
+        </w:tc>
+        <w:tc>
+          <w:tcPr>
+            <w:tcW w:w="5101" w:type="dxa"/>
+            <w:gridSpan w:val="2"/>
           </w:tcPr>
           <w:p/>
         </w:tc>
@@ -2086,7 +2078,7 @@
         </w:tc>
         <w:tc>
           <w:tcPr>
-            <w:tcW w:w="5103" w:type="dxa"/>
+            <w:tcW w:w="4253" w:type="dxa"/>
             <w:shd w:val="clear" w:color="auto" w:fill="B6DDE8" w:themeFill="accent5" w:themeFillTint="66"/>
           </w:tcPr>
           <w:p>
@@ -2100,7 +2092,8 @@
         </w:tc>
         <w:tc>
           <w:tcPr>
-            <w:tcW w:w="4961" w:type="dxa"/>
+            <w:tcW w:w="5528" w:type="dxa"/>
+            <w:gridSpan w:val="3"/>
             <w:shd w:val="clear" w:color="auto" w:fill="B6DDE8" w:themeFill="accent5" w:themeFillTint="66"/>
           </w:tcPr>
           <w:p>
@@ -2111,7 +2104,8 @@
         </w:tc>
         <w:tc>
           <w:tcPr>
-            <w:tcW w:w="4818" w:type="dxa"/>
+            <w:tcW w:w="5101" w:type="dxa"/>
+            <w:gridSpan w:val="2"/>
             <w:shd w:val="clear" w:color="auto" w:fill="B6DDE8" w:themeFill="accent5" w:themeFillTint="66"/>
           </w:tcPr>
           <w:p/>
@@ -2158,7 +2152,7 @@
         </w:tc>
         <w:tc>
           <w:tcPr>
-            <w:tcW w:w="5103" w:type="dxa"/>
+            <w:tcW w:w="4253" w:type="dxa"/>
             <w:shd w:val="clear" w:color="auto" w:fill="DAEEF3" w:themeFill="accent5" w:themeFillTint="33"/>
           </w:tcPr>
           <w:p>
@@ -2228,7 +2222,8 @@
         </w:tc>
         <w:tc>
           <w:tcPr>
-            <w:tcW w:w="4961" w:type="dxa"/>
+            <w:tcW w:w="5528" w:type="dxa"/>
+            <w:gridSpan w:val="3"/>
             <w:shd w:val="clear" w:color="auto" w:fill="DAEEF3" w:themeFill="accent5" w:themeFillTint="33"/>
           </w:tcPr>
           <w:p>
@@ -2239,7 +2234,8 @@
         </w:tc>
         <w:tc>
           <w:tcPr>
-            <w:tcW w:w="4818" w:type="dxa"/>
+            <w:tcW w:w="5101" w:type="dxa"/>
+            <w:gridSpan w:val="2"/>
             <w:shd w:val="clear" w:color="auto" w:fill="DAEEF3" w:themeFill="accent5" w:themeFillTint="33"/>
           </w:tcPr>
           <w:p/>
@@ -2291,7 +2287,7 @@
         </w:tc>
         <w:tc>
           <w:tcPr>
-            <w:tcW w:w="5103" w:type="dxa"/>
+            <w:tcW w:w="4253" w:type="dxa"/>
             <w:shd w:val="clear" w:color="auto" w:fill="DAEEF3" w:themeFill="accent5" w:themeFillTint="33"/>
           </w:tcPr>
           <w:p>
@@ -2361,7 +2357,8 @@
         </w:tc>
         <w:tc>
           <w:tcPr>
-            <w:tcW w:w="4961" w:type="dxa"/>
+            <w:tcW w:w="5528" w:type="dxa"/>
+            <w:gridSpan w:val="3"/>
             <w:shd w:val="clear" w:color="auto" w:fill="DAEEF3" w:themeFill="accent5" w:themeFillTint="33"/>
           </w:tcPr>
           <w:p>
@@ -2506,7 +2503,8 @@
         </w:tc>
         <w:tc>
           <w:tcPr>
-            <w:tcW w:w="4818" w:type="dxa"/>
+            <w:tcW w:w="5101" w:type="dxa"/>
+            <w:gridSpan w:val="2"/>
             <w:shd w:val="clear" w:color="auto" w:fill="DAEEF3" w:themeFill="accent5" w:themeFillTint="33"/>
           </w:tcPr>
           <w:p/>
@@ -2555,7 +2553,7 @@
         </w:tc>
         <w:tc>
           <w:tcPr>
-            <w:tcW w:w="5103" w:type="dxa"/>
+            <w:tcW w:w="4253" w:type="dxa"/>
             <w:shd w:val="clear" w:color="auto" w:fill="DAEEF3" w:themeFill="accent5" w:themeFillTint="33"/>
           </w:tcPr>
           <w:p>
@@ -2569,7 +2567,8 @@
         </w:tc>
         <w:tc>
           <w:tcPr>
-            <w:tcW w:w="4961" w:type="dxa"/>
+            <w:tcW w:w="5528" w:type="dxa"/>
+            <w:gridSpan w:val="3"/>
             <w:shd w:val="clear" w:color="auto" w:fill="DAEEF3" w:themeFill="accent5" w:themeFillTint="33"/>
           </w:tcPr>
           <w:p>
@@ -2580,7 +2579,8 @@
         </w:tc>
         <w:tc>
           <w:tcPr>
-            <w:tcW w:w="4818" w:type="dxa"/>
+            <w:tcW w:w="5101" w:type="dxa"/>
+            <w:gridSpan w:val="2"/>
             <w:shd w:val="clear" w:color="auto" w:fill="DAEEF3" w:themeFill="accent5" w:themeFillTint="33"/>
           </w:tcPr>
           <w:p/>
@@ -2605,30 +2605,32 @@
         </w:tc>
         <w:tc>
           <w:tcPr>
-            <w:tcW w:w="5103" w:type="dxa"/>
-          </w:tcPr>
-          <w:p>
-            <w:pPr>
-              <w:pStyle w:val="E-Code"/>
-              <w:rPr>
-                <w:rFonts w:cs="Times New Roman"/>
-              </w:rPr>
-            </w:pPr>
-          </w:p>
-        </w:tc>
-        <w:tc>
-          <w:tcPr>
-            <w:tcW w:w="4961" w:type="dxa"/>
-          </w:tcPr>
-          <w:p>
-            <w:pPr>
-              <w:pStyle w:val="E-Code"/>
-            </w:pPr>
-          </w:p>
-        </w:tc>
-        <w:tc>
-          <w:tcPr>
-            <w:tcW w:w="4818" w:type="dxa"/>
+            <w:tcW w:w="4253" w:type="dxa"/>
+          </w:tcPr>
+          <w:p>
+            <w:pPr>
+              <w:pStyle w:val="E-Code"/>
+              <w:rPr>
+                <w:rFonts w:cs="Times New Roman"/>
+              </w:rPr>
+            </w:pPr>
+          </w:p>
+        </w:tc>
+        <w:tc>
+          <w:tcPr>
+            <w:tcW w:w="5528" w:type="dxa"/>
+            <w:gridSpan w:val="3"/>
+          </w:tcPr>
+          <w:p>
+            <w:pPr>
+              <w:pStyle w:val="E-Code"/>
+            </w:pPr>
+          </w:p>
+        </w:tc>
+        <w:tc>
+          <w:tcPr>
+            <w:tcW w:w="5101" w:type="dxa"/>
+            <w:gridSpan w:val="2"/>
           </w:tcPr>
           <w:p/>
         </w:tc>
@@ -2657,7 +2659,7 @@
         </w:tc>
         <w:tc>
           <w:tcPr>
-            <w:tcW w:w="5103" w:type="dxa"/>
+            <w:tcW w:w="4253" w:type="dxa"/>
             <w:shd w:val="clear" w:color="auto" w:fill="808080" w:themeFill="background1" w:themeFillShade="80"/>
           </w:tcPr>
           <w:p>
@@ -2668,7 +2670,8 @@
         </w:tc>
         <w:tc>
           <w:tcPr>
-            <w:tcW w:w="4961" w:type="dxa"/>
+            <w:tcW w:w="5528" w:type="dxa"/>
+            <w:gridSpan w:val="3"/>
             <w:shd w:val="clear" w:color="auto" w:fill="808080" w:themeFill="background1" w:themeFillShade="80"/>
           </w:tcPr>
           <w:p>
@@ -2679,7 +2682,8 @@
         </w:tc>
         <w:tc>
           <w:tcPr>
-            <w:tcW w:w="4818" w:type="dxa"/>
+            <w:tcW w:w="5101" w:type="dxa"/>
+            <w:gridSpan w:val="2"/>
             <w:shd w:val="clear" w:color="auto" w:fill="808080" w:themeFill="background1" w:themeFillShade="80"/>
           </w:tcPr>
           <w:p/>
@@ -2869,7 +2873,7 @@
         </w:tc>
         <w:tc>
           <w:tcPr>
-            <w:tcW w:w="5103" w:type="dxa"/>
+            <w:tcW w:w="4253" w:type="dxa"/>
           </w:tcPr>
           <w:p>
             <w:pPr>
@@ -2905,6 +2909,15 @@
           <w:p>
             <w:pPr>
               <w:pStyle w:val="E-Code"/>
+              <w:rPr>
+                <w:sz w:val="16"/>
+                <w:szCs w:val="16"/>
+              </w:rPr>
+            </w:pPr>
+          </w:p>
+          <w:p>
+            <w:pPr>
+              <w:pStyle w:val="E-Code"/>
             </w:pPr>
             <w:r>
               <w:t>all</w:t>
@@ -2999,7 +3012,8 @@
         </w:tc>
         <w:tc>
           <w:tcPr>
-            <w:tcW w:w="4961" w:type="dxa"/>
+            <w:tcW w:w="5528" w:type="dxa"/>
+            <w:gridSpan w:val="3"/>
           </w:tcPr>
           <w:p>
             <w:pPr>
@@ -3041,7 +3055,8 @@
         </w:tc>
         <w:tc>
           <w:tcPr>
-            <w:tcW w:w="4818" w:type="dxa"/>
+            <w:tcW w:w="5101" w:type="dxa"/>
+            <w:gridSpan w:val="2"/>
           </w:tcPr>
           <w:p>
             <w:pPr>
@@ -3098,27 +3113,29 @@
         </w:tc>
         <w:tc>
           <w:tcPr>
-            <w:tcW w:w="5103" w:type="dxa"/>
-          </w:tcPr>
-          <w:p>
-            <w:pPr>
-              <w:pStyle w:val="E-Code"/>
-            </w:pPr>
-          </w:p>
-        </w:tc>
-        <w:tc>
-          <w:tcPr>
-            <w:tcW w:w="4961" w:type="dxa"/>
-          </w:tcPr>
-          <w:p>
-            <w:pPr>
-              <w:pStyle w:val="E-Code"/>
-            </w:pPr>
-          </w:p>
-        </w:tc>
-        <w:tc>
-          <w:tcPr>
-            <w:tcW w:w="4818" w:type="dxa"/>
+            <w:tcW w:w="4253" w:type="dxa"/>
+          </w:tcPr>
+          <w:p>
+            <w:pPr>
+              <w:pStyle w:val="E-Code"/>
+            </w:pPr>
+          </w:p>
+        </w:tc>
+        <w:tc>
+          <w:tcPr>
+            <w:tcW w:w="5528" w:type="dxa"/>
+            <w:gridSpan w:val="3"/>
+          </w:tcPr>
+          <w:p>
+            <w:pPr>
+              <w:pStyle w:val="E-Code"/>
+            </w:pPr>
+          </w:p>
+        </w:tc>
+        <w:tc>
+          <w:tcPr>
+            <w:tcW w:w="5101" w:type="dxa"/>
+            <w:gridSpan w:val="2"/>
           </w:tcPr>
           <w:p/>
         </w:tc>
@@ -3164,7 +3181,7 @@
         </w:tc>
         <w:tc>
           <w:tcPr>
-            <w:tcW w:w="5103" w:type="dxa"/>
+            <w:tcW w:w="4253" w:type="dxa"/>
             <w:shd w:val="clear" w:color="auto" w:fill="DAEEF3" w:themeFill="accent5" w:themeFillTint="33"/>
           </w:tcPr>
           <w:p>
@@ -3252,7 +3269,6 @@
               <w:rPr>
                 <w:rFonts w:cs="Times New Roman"/>
               </w:rPr>
-              <w:lastRenderedPageBreak/>
               <w:t>@</w:t>
             </w:r>
             <w:proofErr w:type="spellStart"/>
@@ -3342,12 +3358,12 @@
         </w:tc>
         <w:tc>
           <w:tcPr>
-            <w:tcW w:w="4961" w:type="dxa"/>
+            <w:tcW w:w="5528" w:type="dxa"/>
+            <w:gridSpan w:val="3"/>
             <w:shd w:val="clear" w:color="auto" w:fill="DAEEF3" w:themeFill="accent5" w:themeFillTint="33"/>
           </w:tcPr>
           <w:p>
             <w:r>
-              <w:lastRenderedPageBreak/>
               <w:t>défaut, annotation enregistrée dans le fichier .class, mais non utilisable par la JVM</w:t>
             </w:r>
           </w:p>
@@ -3355,7 +3371,6 @@
           <w:p/>
           <w:p>
             <w:r>
-              <w:lastRenderedPageBreak/>
               <w:t xml:space="preserve">enregistrée dans le fichier .class et utilisable lors de l'exécution du </w:t>
             </w:r>
             <w:proofErr w:type="spellStart"/>
@@ -3384,7 +3399,8 @@
         </w:tc>
         <w:tc>
           <w:tcPr>
-            <w:tcW w:w="4818" w:type="dxa"/>
+            <w:tcW w:w="5101" w:type="dxa"/>
+            <w:gridSpan w:val="2"/>
             <w:shd w:val="clear" w:color="auto" w:fill="DAEEF3" w:themeFill="accent5" w:themeFillTint="33"/>
           </w:tcPr>
           <w:p/>
@@ -3401,7 +3417,6 @@
               <w:pStyle w:val="A-Important"/>
             </w:pPr>
             <w:r>
-              <w:lastRenderedPageBreak/>
               <w:t>@Target</w:t>
             </w:r>
           </w:p>
@@ -3490,7 +3505,7 @@
         </w:tc>
         <w:tc>
           <w:tcPr>
-            <w:tcW w:w="5103" w:type="dxa"/>
+            <w:tcW w:w="4253" w:type="dxa"/>
             <w:shd w:val="clear" w:color="auto" w:fill="DAEEF3" w:themeFill="accent5" w:themeFillTint="33"/>
           </w:tcPr>
           <w:p>
@@ -3623,7 +3638,8 @@
         </w:tc>
         <w:tc>
           <w:tcPr>
-            <w:tcW w:w="4961" w:type="dxa"/>
+            <w:tcW w:w="5528" w:type="dxa"/>
+            <w:gridSpan w:val="3"/>
             <w:shd w:val="clear" w:color="auto" w:fill="DAEEF3" w:themeFill="accent5" w:themeFillTint="33"/>
           </w:tcPr>
           <w:p>
@@ -3784,7 +3800,8 @@
         </w:tc>
         <w:tc>
           <w:tcPr>
-            <w:tcW w:w="4818" w:type="dxa"/>
+            <w:tcW w:w="5101" w:type="dxa"/>
+            <w:gridSpan w:val="2"/>
             <w:shd w:val="clear" w:color="auto" w:fill="DAEEF3" w:themeFill="accent5" w:themeFillTint="33"/>
           </w:tcPr>
           <w:p/>
@@ -3855,7 +3872,7 @@
         </w:tc>
         <w:tc>
           <w:tcPr>
-            <w:tcW w:w="5103" w:type="dxa"/>
+            <w:tcW w:w="4253" w:type="dxa"/>
             <w:shd w:val="clear" w:color="auto" w:fill="DAEEF3" w:themeFill="accent5" w:themeFillTint="33"/>
           </w:tcPr>
           <w:p>
@@ -3866,14 +3883,16 @@
         </w:tc>
         <w:tc>
           <w:tcPr>
-            <w:tcW w:w="4961" w:type="dxa"/>
+            <w:tcW w:w="5528" w:type="dxa"/>
+            <w:gridSpan w:val="3"/>
             <w:shd w:val="clear" w:color="auto" w:fill="DAEEF3" w:themeFill="accent5" w:themeFillTint="33"/>
           </w:tcPr>
           <w:p/>
         </w:tc>
         <w:tc>
           <w:tcPr>
-            <w:tcW w:w="4818" w:type="dxa"/>
+            <w:tcW w:w="5101" w:type="dxa"/>
+            <w:gridSpan w:val="2"/>
             <w:shd w:val="clear" w:color="auto" w:fill="DAEEF3" w:themeFill="accent5" w:themeFillTint="33"/>
           </w:tcPr>
           <w:p/>
@@ -3898,27 +3917,29 @@
         </w:tc>
         <w:tc>
           <w:tcPr>
-            <w:tcW w:w="5103" w:type="dxa"/>
-          </w:tcPr>
-          <w:p>
-            <w:pPr>
-              <w:pStyle w:val="E-Code"/>
-            </w:pPr>
-          </w:p>
-        </w:tc>
-        <w:tc>
-          <w:tcPr>
-            <w:tcW w:w="4961" w:type="dxa"/>
-          </w:tcPr>
-          <w:p>
-            <w:pPr>
-              <w:pStyle w:val="E-Code"/>
-            </w:pPr>
-          </w:p>
-        </w:tc>
-        <w:tc>
-          <w:tcPr>
-            <w:tcW w:w="4818" w:type="dxa"/>
+            <w:tcW w:w="4253" w:type="dxa"/>
+          </w:tcPr>
+          <w:p>
+            <w:pPr>
+              <w:pStyle w:val="E-Code"/>
+            </w:pPr>
+          </w:p>
+        </w:tc>
+        <w:tc>
+          <w:tcPr>
+            <w:tcW w:w="5528" w:type="dxa"/>
+            <w:gridSpan w:val="3"/>
+          </w:tcPr>
+          <w:p>
+            <w:pPr>
+              <w:pStyle w:val="E-Code"/>
+            </w:pPr>
+          </w:p>
+        </w:tc>
+        <w:tc>
+          <w:tcPr>
+            <w:tcW w:w="5101" w:type="dxa"/>
+            <w:gridSpan w:val="2"/>
           </w:tcPr>
           <w:p/>
         </w:tc>
@@ -3952,7 +3973,7 @@
         </w:tc>
         <w:tc>
           <w:tcPr>
-            <w:tcW w:w="5103" w:type="dxa"/>
+            <w:tcW w:w="4253" w:type="dxa"/>
             <w:shd w:val="clear" w:color="auto" w:fill="808080" w:themeFill="background1" w:themeFillShade="80"/>
           </w:tcPr>
           <w:p>
@@ -3963,7 +3984,8 @@
         </w:tc>
         <w:tc>
           <w:tcPr>
-            <w:tcW w:w="4961" w:type="dxa"/>
+            <w:tcW w:w="5528" w:type="dxa"/>
+            <w:gridSpan w:val="3"/>
             <w:shd w:val="clear" w:color="auto" w:fill="808080" w:themeFill="background1" w:themeFillShade="80"/>
           </w:tcPr>
           <w:p>
@@ -3974,7 +3996,8 @@
         </w:tc>
         <w:tc>
           <w:tcPr>
-            <w:tcW w:w="4818" w:type="dxa"/>
+            <w:tcW w:w="5101" w:type="dxa"/>
+            <w:gridSpan w:val="2"/>
             <w:shd w:val="clear" w:color="auto" w:fill="808080" w:themeFill="background1" w:themeFillShade="80"/>
           </w:tcPr>
           <w:p/>
@@ -3999,27 +4022,29 @@
         </w:tc>
         <w:tc>
           <w:tcPr>
-            <w:tcW w:w="5103" w:type="dxa"/>
-          </w:tcPr>
-          <w:p>
-            <w:pPr>
-              <w:pStyle w:val="E-Code"/>
-            </w:pPr>
-          </w:p>
-        </w:tc>
-        <w:tc>
-          <w:tcPr>
-            <w:tcW w:w="4961" w:type="dxa"/>
-          </w:tcPr>
-          <w:p>
-            <w:pPr>
-              <w:pStyle w:val="E-Code"/>
-            </w:pPr>
-          </w:p>
-        </w:tc>
-        <w:tc>
-          <w:tcPr>
-            <w:tcW w:w="4818" w:type="dxa"/>
+            <w:tcW w:w="4253" w:type="dxa"/>
+          </w:tcPr>
+          <w:p>
+            <w:pPr>
+              <w:pStyle w:val="E-Code"/>
+            </w:pPr>
+          </w:p>
+        </w:tc>
+        <w:tc>
+          <w:tcPr>
+            <w:tcW w:w="5528" w:type="dxa"/>
+            <w:gridSpan w:val="3"/>
+          </w:tcPr>
+          <w:p>
+            <w:pPr>
+              <w:pStyle w:val="E-Code"/>
+            </w:pPr>
+          </w:p>
+        </w:tc>
+        <w:tc>
+          <w:tcPr>
+            <w:tcW w:w="5101" w:type="dxa"/>
+            <w:gridSpan w:val="2"/>
           </w:tcPr>
           <w:p/>
         </w:tc>
@@ -4043,27 +4068,29 @@
         </w:tc>
         <w:tc>
           <w:tcPr>
-            <w:tcW w:w="5103" w:type="dxa"/>
-          </w:tcPr>
-          <w:p>
-            <w:pPr>
-              <w:pStyle w:val="E-Code"/>
-            </w:pPr>
-          </w:p>
-        </w:tc>
-        <w:tc>
-          <w:tcPr>
-            <w:tcW w:w="4961" w:type="dxa"/>
-          </w:tcPr>
-          <w:p>
-            <w:pPr>
-              <w:pStyle w:val="E-Code"/>
-            </w:pPr>
-          </w:p>
-        </w:tc>
-        <w:tc>
-          <w:tcPr>
-            <w:tcW w:w="4818" w:type="dxa"/>
+            <w:tcW w:w="4253" w:type="dxa"/>
+          </w:tcPr>
+          <w:p>
+            <w:pPr>
+              <w:pStyle w:val="E-Code"/>
+            </w:pPr>
+          </w:p>
+        </w:tc>
+        <w:tc>
+          <w:tcPr>
+            <w:tcW w:w="5528" w:type="dxa"/>
+            <w:gridSpan w:val="3"/>
+          </w:tcPr>
+          <w:p>
+            <w:pPr>
+              <w:pStyle w:val="E-Code"/>
+            </w:pPr>
+          </w:p>
+        </w:tc>
+        <w:tc>
+          <w:tcPr>
+            <w:tcW w:w="5101" w:type="dxa"/>
+            <w:gridSpan w:val="2"/>
           </w:tcPr>
           <w:p/>
         </w:tc>
@@ -4087,27 +4114,29 @@
         </w:tc>
         <w:tc>
           <w:tcPr>
-            <w:tcW w:w="5103" w:type="dxa"/>
-          </w:tcPr>
-          <w:p>
-            <w:pPr>
-              <w:pStyle w:val="E-Code"/>
-            </w:pPr>
-          </w:p>
-        </w:tc>
-        <w:tc>
-          <w:tcPr>
-            <w:tcW w:w="4961" w:type="dxa"/>
-          </w:tcPr>
-          <w:p>
-            <w:pPr>
-              <w:pStyle w:val="E-Code"/>
-            </w:pPr>
-          </w:p>
-        </w:tc>
-        <w:tc>
-          <w:tcPr>
-            <w:tcW w:w="4818" w:type="dxa"/>
+            <w:tcW w:w="4253" w:type="dxa"/>
+          </w:tcPr>
+          <w:p>
+            <w:pPr>
+              <w:pStyle w:val="E-Code"/>
+            </w:pPr>
+          </w:p>
+        </w:tc>
+        <w:tc>
+          <w:tcPr>
+            <w:tcW w:w="5528" w:type="dxa"/>
+            <w:gridSpan w:val="3"/>
+          </w:tcPr>
+          <w:p>
+            <w:pPr>
+              <w:pStyle w:val="E-Code"/>
+            </w:pPr>
+          </w:p>
+        </w:tc>
+        <w:tc>
+          <w:tcPr>
+            <w:tcW w:w="5101" w:type="dxa"/>
+            <w:gridSpan w:val="2"/>
           </w:tcPr>
           <w:p/>
         </w:tc>
@@ -4131,27 +4160,29 @@
         </w:tc>
         <w:tc>
           <w:tcPr>
-            <w:tcW w:w="5103" w:type="dxa"/>
-          </w:tcPr>
-          <w:p>
-            <w:pPr>
-              <w:pStyle w:val="E-Code"/>
-            </w:pPr>
-          </w:p>
-        </w:tc>
-        <w:tc>
-          <w:tcPr>
-            <w:tcW w:w="4961" w:type="dxa"/>
-          </w:tcPr>
-          <w:p>
-            <w:pPr>
-              <w:pStyle w:val="E-Code"/>
-            </w:pPr>
-          </w:p>
-        </w:tc>
-        <w:tc>
-          <w:tcPr>
-            <w:tcW w:w="4818" w:type="dxa"/>
+            <w:tcW w:w="4253" w:type="dxa"/>
+          </w:tcPr>
+          <w:p>
+            <w:pPr>
+              <w:pStyle w:val="E-Code"/>
+            </w:pPr>
+          </w:p>
+        </w:tc>
+        <w:tc>
+          <w:tcPr>
+            <w:tcW w:w="5528" w:type="dxa"/>
+            <w:gridSpan w:val="3"/>
+          </w:tcPr>
+          <w:p>
+            <w:pPr>
+              <w:pStyle w:val="E-Code"/>
+            </w:pPr>
+          </w:p>
+        </w:tc>
+        <w:tc>
+          <w:tcPr>
+            <w:tcW w:w="5101" w:type="dxa"/>
+            <w:gridSpan w:val="2"/>
           </w:tcPr>
           <w:p/>
         </w:tc>
@@ -4175,27 +4206,29 @@
         </w:tc>
         <w:tc>
           <w:tcPr>
-            <w:tcW w:w="5103" w:type="dxa"/>
-          </w:tcPr>
-          <w:p>
-            <w:pPr>
-              <w:pStyle w:val="E-Code"/>
-            </w:pPr>
-          </w:p>
-        </w:tc>
-        <w:tc>
-          <w:tcPr>
-            <w:tcW w:w="4961" w:type="dxa"/>
-          </w:tcPr>
-          <w:p>
-            <w:pPr>
-              <w:pStyle w:val="E-Code"/>
-            </w:pPr>
-          </w:p>
-        </w:tc>
-        <w:tc>
-          <w:tcPr>
-            <w:tcW w:w="4818" w:type="dxa"/>
+            <w:tcW w:w="4253" w:type="dxa"/>
+          </w:tcPr>
+          <w:p>
+            <w:pPr>
+              <w:pStyle w:val="E-Code"/>
+            </w:pPr>
+          </w:p>
+        </w:tc>
+        <w:tc>
+          <w:tcPr>
+            <w:tcW w:w="5528" w:type="dxa"/>
+            <w:gridSpan w:val="3"/>
+          </w:tcPr>
+          <w:p>
+            <w:pPr>
+              <w:pStyle w:val="E-Code"/>
+            </w:pPr>
+          </w:p>
+        </w:tc>
+        <w:tc>
+          <w:tcPr>
+            <w:tcW w:w="5101" w:type="dxa"/>
+            <w:gridSpan w:val="2"/>
           </w:tcPr>
           <w:p/>
         </w:tc>
@@ -4224,7 +4257,7 @@
         </w:tc>
         <w:tc>
           <w:tcPr>
-            <w:tcW w:w="5103" w:type="dxa"/>
+            <w:tcW w:w="4253" w:type="dxa"/>
             <w:shd w:val="clear" w:color="auto" w:fill="808080" w:themeFill="background1" w:themeFillShade="80"/>
           </w:tcPr>
           <w:p>
@@ -4235,7 +4268,8 @@
         </w:tc>
         <w:tc>
           <w:tcPr>
-            <w:tcW w:w="4961" w:type="dxa"/>
+            <w:tcW w:w="5528" w:type="dxa"/>
+            <w:gridSpan w:val="3"/>
             <w:shd w:val="clear" w:color="auto" w:fill="808080" w:themeFill="background1" w:themeFillShade="80"/>
           </w:tcPr>
           <w:p>
@@ -4246,7 +4280,8 @@
         </w:tc>
         <w:tc>
           <w:tcPr>
-            <w:tcW w:w="4818" w:type="dxa"/>
+            <w:tcW w:w="5101" w:type="dxa"/>
+            <w:gridSpan w:val="2"/>
             <w:shd w:val="clear" w:color="auto" w:fill="808080" w:themeFill="background1" w:themeFillShade="80"/>
           </w:tcPr>
           <w:p/>
@@ -4278,7 +4313,7 @@
         </w:tc>
         <w:tc>
           <w:tcPr>
-            <w:tcW w:w="5103" w:type="dxa"/>
+            <w:tcW w:w="4253" w:type="dxa"/>
           </w:tcPr>
           <w:p>
             <w:pPr>
@@ -4312,7 +4347,8 @@
         </w:tc>
         <w:tc>
           <w:tcPr>
-            <w:tcW w:w="4961" w:type="dxa"/>
+            <w:tcW w:w="5528" w:type="dxa"/>
+            <w:gridSpan w:val="3"/>
           </w:tcPr>
           <w:p>
             <w:pPr>
@@ -4513,7 +4549,8 @@
         </w:tc>
         <w:tc>
           <w:tcPr>
-            <w:tcW w:w="4818" w:type="dxa"/>
+            <w:tcW w:w="5101" w:type="dxa"/>
+            <w:gridSpan w:val="2"/>
           </w:tcPr>
           <w:p>
             <w:r>
@@ -4632,17 +4669,18 @@
         </w:tc>
         <w:tc>
           <w:tcPr>
-            <w:tcW w:w="5103" w:type="dxa"/>
-          </w:tcPr>
-          <w:p>
-            <w:pPr>
-              <w:pStyle w:val="E-Code"/>
-            </w:pPr>
-          </w:p>
-        </w:tc>
-        <w:tc>
-          <w:tcPr>
-            <w:tcW w:w="4961" w:type="dxa"/>
+            <w:tcW w:w="4253" w:type="dxa"/>
+          </w:tcPr>
+          <w:p>
+            <w:pPr>
+              <w:pStyle w:val="E-Code"/>
+            </w:pPr>
+          </w:p>
+        </w:tc>
+        <w:tc>
+          <w:tcPr>
+            <w:tcW w:w="5528" w:type="dxa"/>
+            <w:gridSpan w:val="3"/>
           </w:tcPr>
           <w:p>
             <w:pPr>
@@ -4771,7 +4809,8 @@
         </w:tc>
         <w:tc>
           <w:tcPr>
-            <w:tcW w:w="4818" w:type="dxa"/>
+            <w:tcW w:w="5101" w:type="dxa"/>
+            <w:gridSpan w:val="2"/>
           </w:tcPr>
           <w:p>
             <w:r>
@@ -4820,24 +4859,19 @@
             </w:r>
             <w:proofErr w:type="spellEnd"/>
             <w:r>
-              <w:t xml:space="preserve"> </w:t>
-            </w:r>
-            <w:r>
-              <w:lastRenderedPageBreak/>
-              <w:t>personnalisée</w:t>
-            </w:r>
-          </w:p>
-        </w:tc>
-        <w:tc>
-          <w:tcPr>
-            <w:tcW w:w="5103" w:type="dxa"/>
-          </w:tcPr>
-          <w:p>
-            <w:pPr>
-              <w:pStyle w:val="E-Code"/>
-            </w:pPr>
-            <w:r>
-              <w:lastRenderedPageBreak/>
+              <w:t xml:space="preserve"> personnalisée</w:t>
+            </w:r>
+          </w:p>
+        </w:tc>
+        <w:tc>
+          <w:tcPr>
+            <w:tcW w:w="4253" w:type="dxa"/>
+          </w:tcPr>
+          <w:p>
+            <w:pPr>
+              <w:pStyle w:val="E-Code"/>
+            </w:pPr>
+            <w:r>
               <w:t>public @interface MonAnnotation1Param {</w:t>
             </w:r>
           </w:p>
@@ -4846,7 +4880,6 @@
               <w:pStyle w:val="E-Code"/>
             </w:pPr>
             <w:r>
-              <w:lastRenderedPageBreak/>
               <w:t xml:space="preserve">   Type </w:t>
             </w:r>
             <w:proofErr w:type="gramStart"/>
@@ -4878,7 +4911,8 @@
         </w:tc>
         <w:tc>
           <w:tcPr>
-            <w:tcW w:w="4961" w:type="dxa"/>
+            <w:tcW w:w="5528" w:type="dxa"/>
+            <w:gridSpan w:val="3"/>
           </w:tcPr>
           <w:p>
             <w:pPr>
@@ -4886,7 +4920,6 @@
             </w:pPr>
             <w:proofErr w:type="gramStart"/>
             <w:r>
-              <w:lastRenderedPageBreak/>
               <w:t>@MonAnnotation1Param(</w:t>
             </w:r>
             <w:proofErr w:type="spellStart"/>
@@ -4902,7 +4935,8 @@
         </w:tc>
         <w:tc>
           <w:tcPr>
-            <w:tcW w:w="4818" w:type="dxa"/>
+            <w:tcW w:w="5101" w:type="dxa"/>
+            <w:gridSpan w:val="2"/>
           </w:tcPr>
           <w:p>
             <w:proofErr w:type="spellStart"/>
@@ -4920,11 +4954,7 @@
               <w:t>:</w:t>
             </w:r>
             <w:r>
-              <w:t xml:space="preserve"> si l'annotation ne comporte qu'un </w:t>
-            </w:r>
-            <w:r>
-              <w:lastRenderedPageBreak/>
-              <w:t xml:space="preserve">paramètre, en le </w:t>
+              <w:t xml:space="preserve"> si l'annotation ne comporte qu'un paramètre, en le </w:t>
             </w:r>
             <w:r>
               <w:t>nommant</w:t>
@@ -4956,6 +4986,7 @@
         <w:tc>
           <w:tcPr>
             <w:tcW w:w="2411" w:type="dxa"/>
+            <w:shd w:val="clear" w:color="auto" w:fill="C6D9F1" w:themeFill="text2" w:themeFillTint="33"/>
           </w:tcPr>
           <w:p>
             <w:pPr>
@@ -4966,33 +4997,1554 @@
         <w:tc>
           <w:tcPr>
             <w:tcW w:w="3543" w:type="dxa"/>
-          </w:tcPr>
-          <w:p/>
-        </w:tc>
-        <w:tc>
-          <w:tcPr>
-            <w:tcW w:w="5103" w:type="dxa"/>
-          </w:tcPr>
-          <w:p>
-            <w:pPr>
-              <w:pStyle w:val="E-Code"/>
-            </w:pPr>
-          </w:p>
-        </w:tc>
-        <w:tc>
-          <w:tcPr>
-            <w:tcW w:w="4961" w:type="dxa"/>
-          </w:tcPr>
-          <w:p>
-            <w:pPr>
-              <w:pStyle w:val="E-Code"/>
-            </w:pPr>
-          </w:p>
-        </w:tc>
-        <w:tc>
-          <w:tcPr>
-            <w:tcW w:w="4818" w:type="dxa"/>
-          </w:tcPr>
+            <w:shd w:val="clear" w:color="auto" w:fill="C6D9F1" w:themeFill="text2" w:themeFillTint="33"/>
+          </w:tcPr>
+          <w:p>
+            <w:r>
+              <w:t>Exemple concret de définition d'une annotation et de son traitement</w:t>
+            </w:r>
+          </w:p>
+        </w:tc>
+        <w:tc>
+          <w:tcPr>
+            <w:tcW w:w="5812" w:type="dxa"/>
+            <w:gridSpan w:val="3"/>
+            <w:shd w:val="clear" w:color="auto" w:fill="C6D9F1" w:themeFill="text2" w:themeFillTint="33"/>
+          </w:tcPr>
+          <w:p>
+            <w:pPr>
+              <w:pStyle w:val="E-Code"/>
+              <w:jc w:val="center"/>
+              <w:rPr>
+                <w:i/>
+              </w:rPr>
+            </w:pPr>
+            <w:r>
+              <w:rPr>
+                <w:i/>
+              </w:rPr>
+              <w:t>Définition de l'annotation @</w:t>
+            </w:r>
+            <w:proofErr w:type="spellStart"/>
+            <w:r>
+              <w:rPr>
+                <w:i/>
+              </w:rPr>
+              <w:t>Rule</w:t>
+            </w:r>
+            <w:proofErr w:type="spellEnd"/>
+            <w:r>
+              <w:rPr>
+                <w:i/>
+              </w:rPr>
+              <w:t xml:space="preserve"> </w:t>
+            </w:r>
+          </w:p>
+          <w:p>
+            <w:pPr>
+              <w:pStyle w:val="E-Code"/>
+              <w:jc w:val="center"/>
+              <w:rPr>
+                <w:i/>
+              </w:rPr>
+            </w:pPr>
+            <w:r>
+              <w:rPr>
+                <w:i/>
+              </w:rPr>
+              <w:t>(</w:t>
+            </w:r>
+            <w:r>
+              <w:rPr>
+                <w:i/>
+              </w:rPr>
+              <w:t>Rule.java</w:t>
+            </w:r>
+            <w:r>
+              <w:rPr>
+                <w:i/>
+              </w:rPr>
+              <w:t>)</w:t>
+            </w:r>
+          </w:p>
+          <w:p>
+            <w:pPr>
+              <w:pStyle w:val="E-Code"/>
+            </w:pPr>
+            <w:r>
+              <w:t>@</w:t>
+            </w:r>
+            <w:proofErr w:type="spellStart"/>
+            <w:r>
+              <w:t>Retention</w:t>
+            </w:r>
+            <w:proofErr w:type="spellEnd"/>
+            <w:r>
+              <w:t>(RUNTIME)</w:t>
+            </w:r>
+          </w:p>
+          <w:p>
+            <w:pPr>
+              <w:pStyle w:val="E-Code"/>
+            </w:pPr>
+            <w:proofErr w:type="gramStart"/>
+            <w:r>
+              <w:t>@Target(</w:t>
+            </w:r>
+            <w:proofErr w:type="gramEnd"/>
+            <w:r>
+              <w:t>{ FIELD, LOCAL_VARIABLE })</w:t>
+            </w:r>
+          </w:p>
+          <w:p>
+            <w:pPr>
+              <w:pStyle w:val="E-Code"/>
+            </w:pPr>
+            <w:r>
+              <w:t xml:space="preserve">public </w:t>
+            </w:r>
+            <w:r>
+              <w:rPr>
+                <w:b/>
+                <w:color w:val="0000FF"/>
+              </w:rPr>
+              <w:t xml:space="preserve">@interface </w:t>
+            </w:r>
+            <w:proofErr w:type="spellStart"/>
+            <w:r>
+              <w:rPr>
+                <w:b/>
+                <w:color w:val="0000FF"/>
+              </w:rPr>
+              <w:t>Rule</w:t>
+            </w:r>
+            <w:proofErr w:type="spellEnd"/>
+            <w:r>
+              <w:rPr>
+                <w:b/>
+                <w:color w:val="0000FF"/>
+              </w:rPr>
+              <w:t xml:space="preserve"> {</w:t>
+            </w:r>
+          </w:p>
+          <w:p>
+            <w:pPr>
+              <w:pStyle w:val="E-Code"/>
+            </w:pPr>
+            <w:r>
+              <w:t xml:space="preserve">   </w:t>
+            </w:r>
+            <w:proofErr w:type="spellStart"/>
+            <w:r>
+              <w:t>int</w:t>
+            </w:r>
+            <w:proofErr w:type="spellEnd"/>
+            <w:r>
+              <w:t xml:space="preserve"> </w:t>
+            </w:r>
+            <w:proofErr w:type="gramStart"/>
+            <w:r>
+              <w:t>min(</w:t>
+            </w:r>
+            <w:proofErr w:type="gramEnd"/>
+            <w:r>
+              <w:t>) default 0;</w:t>
+            </w:r>
+          </w:p>
+          <w:p>
+            <w:pPr>
+              <w:pStyle w:val="E-Code"/>
+            </w:pPr>
+            <w:r>
+              <w:t xml:space="preserve">   </w:t>
+            </w:r>
+            <w:proofErr w:type="spellStart"/>
+            <w:r>
+              <w:t>int</w:t>
+            </w:r>
+            <w:proofErr w:type="spellEnd"/>
+            <w:r>
+              <w:t xml:space="preserve"> </w:t>
+            </w:r>
+            <w:proofErr w:type="gramStart"/>
+            <w:r>
+              <w:t>max(</w:t>
+            </w:r>
+            <w:proofErr w:type="gramEnd"/>
+            <w:r>
+              <w:t xml:space="preserve">) default </w:t>
+            </w:r>
+            <w:proofErr w:type="spellStart"/>
+            <w:r>
+              <w:t>Integer.MAX_VALUE</w:t>
+            </w:r>
+            <w:proofErr w:type="spellEnd"/>
+            <w:r>
+              <w:t>;</w:t>
+            </w:r>
+          </w:p>
+          <w:p>
+            <w:pPr>
+              <w:pStyle w:val="E-Code"/>
+              <w:rPr>
+                <w:b/>
+                <w:color w:val="0000FF"/>
+              </w:rPr>
+            </w:pPr>
+            <w:r>
+              <w:rPr>
+                <w:b/>
+                <w:color w:val="0000FF"/>
+              </w:rPr>
+              <w:t>}</w:t>
+            </w:r>
+          </w:p>
+          <w:p>
+            <w:pPr>
+              <w:pStyle w:val="E-Code"/>
+            </w:pPr>
+          </w:p>
+          <w:p>
+            <w:pPr>
+              <w:pStyle w:val="E-Code"/>
+              <w:jc w:val="center"/>
+              <w:rPr>
+                <w:i/>
+              </w:rPr>
+            </w:pPr>
+            <w:r>
+              <w:rPr>
+                <w:i/>
+              </w:rPr>
+              <w:t>Utilisation de l'annotation @</w:t>
+            </w:r>
+            <w:proofErr w:type="spellStart"/>
+            <w:r>
+              <w:rPr>
+                <w:i/>
+              </w:rPr>
+              <w:t>Rule</w:t>
+            </w:r>
+            <w:proofErr w:type="spellEnd"/>
+          </w:p>
+          <w:p>
+            <w:pPr>
+              <w:pStyle w:val="E-Code"/>
+              <w:jc w:val="center"/>
+              <w:rPr>
+                <w:i/>
+              </w:rPr>
+            </w:pPr>
+            <w:r>
+              <w:rPr>
+                <w:i/>
+              </w:rPr>
+              <w:t>(pizza.java)</w:t>
+            </w:r>
+          </w:p>
+          <w:p>
+            <w:pPr>
+              <w:pStyle w:val="E-Code"/>
+            </w:pPr>
+            <w:r>
+              <w:t>@</w:t>
+            </w:r>
+            <w:proofErr w:type="spellStart"/>
+            <w:r>
+              <w:t>Entity</w:t>
+            </w:r>
+            <w:proofErr w:type="spellEnd"/>
+          </w:p>
+          <w:p>
+            <w:pPr>
+              <w:pStyle w:val="E-Code"/>
+            </w:pPr>
+            <w:proofErr w:type="gramStart"/>
+            <w:r>
+              <w:t>@Table(</w:t>
+            </w:r>
+            <w:proofErr w:type="spellStart"/>
+            <w:proofErr w:type="gramEnd"/>
+            <w:r>
+              <w:t>name</w:t>
+            </w:r>
+            <w:proofErr w:type="spellEnd"/>
+            <w:r>
+              <w:t>="PIZZA")</w:t>
+            </w:r>
+          </w:p>
+          <w:p>
+            <w:pPr>
+              <w:pStyle w:val="E-Code"/>
+            </w:pPr>
+            <w:r>
+              <w:t>public class Pizza {</w:t>
+            </w:r>
+          </w:p>
+          <w:p>
+            <w:pPr>
+              <w:pStyle w:val="E-Code"/>
+            </w:pPr>
+            <w:r>
+              <w:t xml:space="preserve">   @Id</w:t>
+            </w:r>
+          </w:p>
+          <w:p>
+            <w:pPr>
+              <w:pStyle w:val="E-Code"/>
+            </w:pPr>
+            <w:r>
+              <w:t xml:space="preserve">   </w:t>
+            </w:r>
+            <w:proofErr w:type="gramStart"/>
+            <w:r>
+              <w:t>@</w:t>
+            </w:r>
+            <w:proofErr w:type="spellStart"/>
+            <w:r>
+              <w:t>GeneratedValue</w:t>
+            </w:r>
+            <w:proofErr w:type="spellEnd"/>
+            <w:r>
+              <w:t>(</w:t>
+            </w:r>
+            <w:proofErr w:type="spellStart"/>
+            <w:proofErr w:type="gramEnd"/>
+            <w:r>
+              <w:t>strategy</w:t>
+            </w:r>
+            <w:proofErr w:type="spellEnd"/>
+            <w:r>
+              <w:t>=</w:t>
+            </w:r>
+            <w:proofErr w:type="spellStart"/>
+            <w:r>
+              <w:t>GenerationType.IDENTITY</w:t>
+            </w:r>
+            <w:proofErr w:type="spellEnd"/>
+            <w:r>
+              <w:t>)</w:t>
+            </w:r>
+          </w:p>
+          <w:p>
+            <w:pPr>
+              <w:pStyle w:val="E-Code"/>
+            </w:pPr>
+            <w:r>
+              <w:t xml:space="preserve">   </w:t>
+            </w:r>
+            <w:proofErr w:type="spellStart"/>
+            <w:r>
+              <w:t>private</w:t>
+            </w:r>
+            <w:proofErr w:type="spellEnd"/>
+            <w:r>
+              <w:t xml:space="preserve"> </w:t>
+            </w:r>
+            <w:proofErr w:type="spellStart"/>
+            <w:r>
+              <w:t>int</w:t>
+            </w:r>
+            <w:proofErr w:type="spellEnd"/>
+            <w:r>
+              <w:t xml:space="preserve"> id;</w:t>
+            </w:r>
+          </w:p>
+          <w:p>
+            <w:pPr>
+              <w:pStyle w:val="E-Code"/>
+            </w:pPr>
+          </w:p>
+          <w:p>
+            <w:pPr>
+              <w:pStyle w:val="E-Code"/>
+            </w:pPr>
+            <w:r>
+              <w:t xml:space="preserve">   </w:t>
+            </w:r>
+            <w:proofErr w:type="gramStart"/>
+            <w:r>
+              <w:t>@</w:t>
+            </w:r>
+            <w:proofErr w:type="spellStart"/>
+            <w:r>
+              <w:t>Column</w:t>
+            </w:r>
+            <w:proofErr w:type="spellEnd"/>
+            <w:r>
+              <w:t>(</w:t>
+            </w:r>
+            <w:proofErr w:type="spellStart"/>
+            <w:proofErr w:type="gramEnd"/>
+            <w:r>
+              <w:t>name</w:t>
+            </w:r>
+            <w:proofErr w:type="spellEnd"/>
+            <w:r>
+              <w:t>="LIBELLE")</w:t>
+            </w:r>
+          </w:p>
+          <w:p>
+            <w:pPr>
+              <w:pStyle w:val="E-Code"/>
+            </w:pPr>
+            <w:r>
+              <w:t xml:space="preserve">   </w:t>
+            </w:r>
+            <w:proofErr w:type="gramStart"/>
+            <w:r>
+              <w:t>@</w:t>
+            </w:r>
+            <w:proofErr w:type="spellStart"/>
+            <w:r>
+              <w:t>ToString</w:t>
+            </w:r>
+            <w:proofErr w:type="spellEnd"/>
+            <w:r>
+              <w:t>(</w:t>
+            </w:r>
+            <w:proofErr w:type="spellStart"/>
+            <w:proofErr w:type="gramEnd"/>
+            <w:r>
+              <w:t>uppercase</w:t>
+            </w:r>
+            <w:proofErr w:type="spellEnd"/>
+            <w:r>
+              <w:t xml:space="preserve"> = </w:t>
+            </w:r>
+            <w:proofErr w:type="spellStart"/>
+            <w:r>
+              <w:t>true</w:t>
+            </w:r>
+            <w:proofErr w:type="spellEnd"/>
+            <w:r>
+              <w:t>)</w:t>
+            </w:r>
+          </w:p>
+          <w:p>
+            <w:pPr>
+              <w:pStyle w:val="E-Code"/>
+            </w:pPr>
+            <w:r>
+              <w:t xml:space="preserve">   </w:t>
+            </w:r>
+            <w:proofErr w:type="spellStart"/>
+            <w:r>
+              <w:t>private</w:t>
+            </w:r>
+            <w:proofErr w:type="spellEnd"/>
+            <w:r>
+              <w:t xml:space="preserve"> String libelle;</w:t>
+            </w:r>
+          </w:p>
+          <w:p>
+            <w:pPr>
+              <w:pStyle w:val="E-Code"/>
+            </w:pPr>
+          </w:p>
+          <w:p>
+            <w:pPr>
+              <w:pStyle w:val="E-Code"/>
+            </w:pPr>
+            <w:r>
+              <w:t xml:space="preserve">   </w:t>
+            </w:r>
+            <w:proofErr w:type="gramStart"/>
+            <w:r>
+              <w:t>@</w:t>
+            </w:r>
+            <w:proofErr w:type="spellStart"/>
+            <w:r>
+              <w:t>Column</w:t>
+            </w:r>
+            <w:proofErr w:type="spellEnd"/>
+            <w:r>
+              <w:t>(</w:t>
+            </w:r>
+            <w:proofErr w:type="spellStart"/>
+            <w:proofErr w:type="gramEnd"/>
+            <w:r>
+              <w:t>name</w:t>
+            </w:r>
+            <w:proofErr w:type="spellEnd"/>
+            <w:r>
+              <w:t>="PRIX")</w:t>
+            </w:r>
+          </w:p>
+          <w:p>
+            <w:pPr>
+              <w:pStyle w:val="E-Code"/>
+            </w:pPr>
+            <w:r>
+              <w:t xml:space="preserve">   </w:t>
+            </w:r>
+            <w:r>
+              <w:t>@</w:t>
+            </w:r>
+            <w:proofErr w:type="spellStart"/>
+            <w:r>
+              <w:t>ToString</w:t>
+            </w:r>
+            <w:proofErr w:type="spellEnd"/>
+          </w:p>
+          <w:p>
+            <w:pPr>
+              <w:pStyle w:val="E-Code"/>
+              <w:rPr>
+                <w:b/>
+              </w:rPr>
+            </w:pPr>
+            <w:r>
+              <w:t xml:space="preserve">   </w:t>
+            </w:r>
+            <w:proofErr w:type="gramStart"/>
+            <w:r>
+              <w:rPr>
+                <w:b/>
+                <w:color w:val="0000FF"/>
+              </w:rPr>
+              <w:t>@</w:t>
+            </w:r>
+            <w:proofErr w:type="spellStart"/>
+            <w:r>
+              <w:rPr>
+                <w:b/>
+                <w:color w:val="0000FF"/>
+              </w:rPr>
+              <w:t>Rule</w:t>
+            </w:r>
+            <w:proofErr w:type="spellEnd"/>
+            <w:r>
+              <w:rPr>
+                <w:b/>
+                <w:color w:val="0000FF"/>
+              </w:rPr>
+              <w:t>(</w:t>
+            </w:r>
+            <w:proofErr w:type="gramEnd"/>
+            <w:r>
+              <w:rPr>
+                <w:b/>
+                <w:color w:val="0000FF"/>
+              </w:rPr>
+              <w:t xml:space="preserve">min = </w:t>
+            </w:r>
+            <w:r>
+              <w:rPr>
+                <w:b/>
+                <w:color w:val="0000FF"/>
+              </w:rPr>
+              <w:t>12</w:t>
+            </w:r>
+            <w:r>
+              <w:rPr>
+                <w:b/>
+                <w:color w:val="0000FF"/>
+              </w:rPr>
+              <w:t>)</w:t>
+            </w:r>
+          </w:p>
+          <w:p>
+            <w:pPr>
+              <w:pStyle w:val="E-Code"/>
+            </w:pPr>
+            <w:r>
+              <w:t xml:space="preserve">   </w:t>
+            </w:r>
+            <w:proofErr w:type="spellStart"/>
+            <w:r>
+              <w:t>private</w:t>
+            </w:r>
+            <w:proofErr w:type="spellEnd"/>
+            <w:r>
+              <w:t xml:space="preserve"> double prix;</w:t>
+            </w:r>
+          </w:p>
+          <w:p>
+            <w:pPr>
+              <w:pStyle w:val="E-Code"/>
+            </w:pPr>
+          </w:p>
+          <w:p>
+            <w:pPr>
+              <w:pStyle w:val="E-Code"/>
+            </w:pPr>
+            <w:r>
+              <w:t xml:space="preserve">   </w:t>
+            </w:r>
+            <w:r>
+              <w:t xml:space="preserve">public </w:t>
+            </w:r>
+            <w:proofErr w:type="gramStart"/>
+            <w:r>
+              <w:t>Pizza(</w:t>
+            </w:r>
+            <w:proofErr w:type="gramEnd"/>
+            <w:r>
+              <w:t>) {</w:t>
+            </w:r>
+          </w:p>
+          <w:p>
+            <w:pPr>
+              <w:pStyle w:val="E-Code"/>
+            </w:pPr>
+            <w:r>
+              <w:t xml:space="preserve">   </w:t>
+            </w:r>
+            <w:r>
+              <w:t>}</w:t>
+            </w:r>
+          </w:p>
+          <w:p>
+            <w:pPr>
+              <w:pStyle w:val="E-Code"/>
+            </w:pPr>
+          </w:p>
+          <w:p>
+            <w:pPr>
+              <w:pStyle w:val="E-Code"/>
+            </w:pPr>
+            <w:r>
+              <w:t xml:space="preserve">   </w:t>
+            </w:r>
+            <w:r>
+              <w:t xml:space="preserve">public </w:t>
+            </w:r>
+            <w:proofErr w:type="gramStart"/>
+            <w:r>
+              <w:t>Pizza(</w:t>
+            </w:r>
+            <w:proofErr w:type="gramEnd"/>
+            <w:r>
+              <w:t>String libelle, double prix</w:t>
+            </w:r>
+            <w:r>
+              <w:t xml:space="preserve">) </w:t>
+            </w:r>
+            <w:proofErr w:type="spellStart"/>
+            <w:r>
+              <w:t>throws</w:t>
+            </w:r>
+            <w:proofErr w:type="spellEnd"/>
+            <w:r>
+              <w:t xml:space="preserve"> </w:t>
+            </w:r>
+            <w:proofErr w:type="spellStart"/>
+            <w:r>
+              <w:t>PizzaException</w:t>
+            </w:r>
+            <w:proofErr w:type="spellEnd"/>
+            <w:r>
+              <w:t xml:space="preserve"> {</w:t>
+            </w:r>
+          </w:p>
+          <w:p>
+            <w:pPr>
+              <w:pStyle w:val="E-Code"/>
+            </w:pPr>
+            <w:r>
+              <w:t xml:space="preserve">   </w:t>
+            </w:r>
+            <w:proofErr w:type="spellStart"/>
+            <w:r>
+              <w:t>this.libelle</w:t>
+            </w:r>
+            <w:proofErr w:type="spellEnd"/>
+            <w:r>
+              <w:t xml:space="preserve"> = libelle;</w:t>
+            </w:r>
+          </w:p>
+          <w:p>
+            <w:pPr>
+              <w:pStyle w:val="E-Code"/>
+            </w:pPr>
+            <w:r>
+              <w:t xml:space="preserve">   </w:t>
+            </w:r>
+            <w:proofErr w:type="spellStart"/>
+            <w:r>
+              <w:t>this.prix</w:t>
+            </w:r>
+            <w:proofErr w:type="spellEnd"/>
+            <w:r>
+              <w:t xml:space="preserve"> = prix;</w:t>
+            </w:r>
+          </w:p>
+          <w:p>
+            <w:pPr>
+              <w:pStyle w:val="E-Code"/>
+              <w:rPr>
+                <w:b/>
+              </w:rPr>
+            </w:pPr>
+            <w:r>
+              <w:t xml:space="preserve">   </w:t>
+            </w:r>
+            <w:proofErr w:type="spellStart"/>
+            <w:proofErr w:type="gramStart"/>
+            <w:r>
+              <w:rPr>
+                <w:b/>
+                <w:color w:val="009900"/>
+              </w:rPr>
+              <w:t>Validator.validate</w:t>
+            </w:r>
+            <w:proofErr w:type="spellEnd"/>
+            <w:r>
+              <w:rPr>
+                <w:b/>
+                <w:color w:val="009900"/>
+              </w:rPr>
+              <w:t>(</w:t>
+            </w:r>
+            <w:proofErr w:type="spellStart"/>
+            <w:proofErr w:type="gramEnd"/>
+            <w:r>
+              <w:rPr>
+                <w:b/>
+                <w:color w:val="009900"/>
+              </w:rPr>
+              <w:t>this</w:t>
+            </w:r>
+            <w:proofErr w:type="spellEnd"/>
+            <w:r>
+              <w:rPr>
+                <w:b/>
+                <w:color w:val="009900"/>
+              </w:rPr>
+              <w:t>);</w:t>
+            </w:r>
+          </w:p>
+          <w:p>
+            <w:pPr>
+              <w:pStyle w:val="E-Code"/>
+            </w:pPr>
+            <w:r>
+              <w:t xml:space="preserve">   </w:t>
+            </w:r>
+            <w:r>
+              <w:t>}</w:t>
+            </w:r>
+          </w:p>
+          <w:p>
+            <w:pPr>
+              <w:pStyle w:val="E-Code"/>
+            </w:pPr>
+            <w:r>
+              <w:t>}</w:t>
+            </w:r>
+          </w:p>
+        </w:tc>
+        <w:tc>
+          <w:tcPr>
+            <w:tcW w:w="9070" w:type="dxa"/>
+            <w:gridSpan w:val="3"/>
+            <w:shd w:val="clear" w:color="auto" w:fill="C6D9F1" w:themeFill="text2" w:themeFillTint="33"/>
+          </w:tcPr>
+          <w:p>
+            <w:pPr>
+              <w:pStyle w:val="E-Code"/>
+              <w:jc w:val="center"/>
+              <w:rPr>
+                <w:i/>
+              </w:rPr>
+            </w:pPr>
+            <w:r>
+              <w:rPr>
+                <w:i/>
+              </w:rPr>
+              <w:t>Récupération des annotations et traitements selon leurs valeurs</w:t>
+            </w:r>
+          </w:p>
+          <w:p>
+            <w:pPr>
+              <w:pStyle w:val="E-Code"/>
+              <w:jc w:val="center"/>
+              <w:rPr>
+                <w:i/>
+              </w:rPr>
+            </w:pPr>
+            <w:r>
+              <w:rPr>
+                <w:i/>
+              </w:rPr>
+              <w:t>(Validator.java)</w:t>
+            </w:r>
+          </w:p>
+          <w:p>
+            <w:pPr>
+              <w:pStyle w:val="E-Code"/>
+              <w:rPr>
+                <w:b/>
+                <w:color w:val="009900"/>
+              </w:rPr>
+            </w:pPr>
+            <w:r>
+              <w:rPr>
+                <w:b/>
+                <w:color w:val="009900"/>
+              </w:rPr>
+              <w:t xml:space="preserve">public class </w:t>
+            </w:r>
+            <w:proofErr w:type="spellStart"/>
+            <w:r>
+              <w:rPr>
+                <w:b/>
+                <w:color w:val="009900"/>
+              </w:rPr>
+              <w:t>Validator</w:t>
+            </w:r>
+            <w:proofErr w:type="spellEnd"/>
+            <w:r>
+              <w:rPr>
+                <w:b/>
+                <w:color w:val="009900"/>
+              </w:rPr>
+              <w:t xml:space="preserve"> {</w:t>
+            </w:r>
+          </w:p>
+          <w:p>
+            <w:pPr>
+              <w:pStyle w:val="E-Code"/>
+            </w:pPr>
+            <w:r>
+              <w:t xml:space="preserve">   </w:t>
+            </w:r>
+            <w:r>
+              <w:t xml:space="preserve">public </w:t>
+            </w:r>
+            <w:proofErr w:type="spellStart"/>
+            <w:r>
+              <w:t>static</w:t>
+            </w:r>
+            <w:proofErr w:type="spellEnd"/>
+            <w:r>
+              <w:t xml:space="preserve"> </w:t>
+            </w:r>
+            <w:proofErr w:type="spellStart"/>
+            <w:r>
+              <w:t>void</w:t>
+            </w:r>
+            <w:proofErr w:type="spellEnd"/>
+            <w:r>
+              <w:t xml:space="preserve"> </w:t>
+            </w:r>
+            <w:proofErr w:type="spellStart"/>
+            <w:proofErr w:type="gramStart"/>
+            <w:r>
+              <w:t>validate</w:t>
+            </w:r>
+            <w:proofErr w:type="spellEnd"/>
+            <w:r>
+              <w:t>(</w:t>
+            </w:r>
+            <w:proofErr w:type="gramEnd"/>
+            <w:r>
+              <w:t xml:space="preserve">Pizza pizza) </w:t>
+            </w:r>
+            <w:proofErr w:type="spellStart"/>
+            <w:r>
+              <w:t>throws</w:t>
+            </w:r>
+            <w:proofErr w:type="spellEnd"/>
+            <w:r>
+              <w:t xml:space="preserve"> </w:t>
+            </w:r>
+            <w:proofErr w:type="spellStart"/>
+            <w:r>
+              <w:t>PizzaException</w:t>
+            </w:r>
+            <w:proofErr w:type="spellEnd"/>
+            <w:r>
+              <w:t xml:space="preserve"> {</w:t>
+            </w:r>
+          </w:p>
+          <w:p>
+            <w:pPr>
+              <w:pStyle w:val="E-Code"/>
+            </w:pPr>
+            <w:r>
+              <w:tab/>
+            </w:r>
+            <w:r>
+              <w:tab/>
+            </w:r>
+          </w:p>
+          <w:p>
+            <w:pPr>
+              <w:pStyle w:val="E-Code"/>
+            </w:pPr>
+            <w:r>
+              <w:t xml:space="preserve">   </w:t>
+            </w:r>
+            <w:r>
+              <w:t xml:space="preserve">   </w:t>
+            </w:r>
+            <w:proofErr w:type="gramStart"/>
+            <w:r>
+              <w:t>for(</w:t>
+            </w:r>
+            <w:proofErr w:type="gramEnd"/>
+            <w:r>
+              <w:rPr>
+                <w:rStyle w:val="E-CodeGrasCar"/>
+              </w:rPr>
+              <w:t xml:space="preserve">Field </w:t>
+            </w:r>
+            <w:proofErr w:type="spellStart"/>
+            <w:r>
+              <w:rPr>
+                <w:rStyle w:val="E-CodeGrasCar"/>
+              </w:rPr>
+              <w:t>field</w:t>
+            </w:r>
+            <w:proofErr w:type="spellEnd"/>
+            <w:r>
+              <w:rPr>
+                <w:rStyle w:val="E-CodeGrasCar"/>
+              </w:rPr>
+              <w:t xml:space="preserve"> :</w:t>
+            </w:r>
+            <w:r>
+              <w:t xml:space="preserve"> </w:t>
+            </w:r>
+            <w:proofErr w:type="spellStart"/>
+            <w:r>
+              <w:t>pizza</w:t>
+            </w:r>
+            <w:r>
+              <w:rPr>
+                <w:rStyle w:val="E-CodeGrasCar"/>
+              </w:rPr>
+              <w:t>.getClass</w:t>
+            </w:r>
+            <w:proofErr w:type="spellEnd"/>
+            <w:r>
+              <w:rPr>
+                <w:rStyle w:val="E-CodeGrasCar"/>
+              </w:rPr>
+              <w:t>().</w:t>
+            </w:r>
+            <w:proofErr w:type="spellStart"/>
+            <w:r>
+              <w:rPr>
+                <w:rStyle w:val="E-CodeGrasCar"/>
+              </w:rPr>
+              <w:t>getDeclaredFields</w:t>
+            </w:r>
+            <w:proofErr w:type="spellEnd"/>
+            <w:r>
+              <w:rPr>
+                <w:rStyle w:val="E-CodeGrasCar"/>
+              </w:rPr>
+              <w:t>()</w:t>
+            </w:r>
+            <w:r>
+              <w:t>) {</w:t>
+            </w:r>
+          </w:p>
+          <w:p>
+            <w:pPr>
+              <w:pStyle w:val="E-CodeGras"/>
+            </w:pPr>
+            <w:r>
+              <w:t xml:space="preserve">         </w:t>
+            </w:r>
+            <w:proofErr w:type="spellStart"/>
+            <w:proofErr w:type="gramStart"/>
+            <w:r>
+              <w:t>field.setAccessible</w:t>
+            </w:r>
+            <w:proofErr w:type="spellEnd"/>
+            <w:r>
+              <w:t>(</w:t>
+            </w:r>
+            <w:proofErr w:type="spellStart"/>
+            <w:proofErr w:type="gramEnd"/>
+            <w:r>
+              <w:t>true</w:t>
+            </w:r>
+            <w:proofErr w:type="spellEnd"/>
+            <w:r>
+              <w:t>);</w:t>
+            </w:r>
+          </w:p>
+          <w:p>
+            <w:pPr>
+              <w:pStyle w:val="E-Code"/>
+            </w:pPr>
+            <w:r>
+              <w:t xml:space="preserve">         </w:t>
+            </w:r>
+            <w:proofErr w:type="gramStart"/>
+            <w:r>
+              <w:t>if(</w:t>
+            </w:r>
+            <w:proofErr w:type="spellStart"/>
+            <w:proofErr w:type="gramEnd"/>
+            <w:r>
+              <w:rPr>
+                <w:rStyle w:val="E-CodeGrasCar"/>
+              </w:rPr>
+              <w:t>field.isAnnotationPresent</w:t>
+            </w:r>
+            <w:proofErr w:type="spellEnd"/>
+            <w:r>
+              <w:rPr>
+                <w:rStyle w:val="E-CodeGrasCar"/>
+              </w:rPr>
+              <w:t>(</w:t>
+            </w:r>
+            <w:proofErr w:type="spellStart"/>
+            <w:r>
+              <w:rPr>
+                <w:b/>
+                <w:color w:val="0000FF"/>
+              </w:rPr>
+              <w:t>Rule.class</w:t>
+            </w:r>
+            <w:proofErr w:type="spellEnd"/>
+            <w:r>
+              <w:rPr>
+                <w:rStyle w:val="E-CodeGrasCar"/>
+              </w:rPr>
+              <w:t>)</w:t>
+            </w:r>
+            <w:r>
+              <w:t>) {</w:t>
+            </w:r>
+          </w:p>
+          <w:p>
+            <w:pPr>
+              <w:pStyle w:val="E-Code"/>
+              <w:rPr>
+                <w:b/>
+              </w:rPr>
+            </w:pPr>
+            <w:r>
+              <w:t xml:space="preserve">            </w:t>
+            </w:r>
+            <w:proofErr w:type="spellStart"/>
+            <w:r>
+              <w:rPr>
+                <w:b/>
+              </w:rPr>
+              <w:t>Rule</w:t>
+            </w:r>
+            <w:proofErr w:type="spellEnd"/>
+            <w:r>
+              <w:rPr>
+                <w:b/>
+              </w:rPr>
+              <w:t xml:space="preserve"> </w:t>
+            </w:r>
+            <w:proofErr w:type="spellStart"/>
+            <w:r>
+              <w:rPr>
+                <w:b/>
+              </w:rPr>
+              <w:t>ruleAnnot</w:t>
+            </w:r>
+            <w:proofErr w:type="spellEnd"/>
+            <w:r>
+              <w:rPr>
+                <w:b/>
+              </w:rPr>
+              <w:t xml:space="preserve"> = </w:t>
+            </w:r>
+            <w:proofErr w:type="spellStart"/>
+            <w:r>
+              <w:rPr>
+                <w:b/>
+              </w:rPr>
+              <w:t>field.getAnnotation</w:t>
+            </w:r>
+            <w:proofErr w:type="spellEnd"/>
+            <w:r>
+              <w:rPr>
+                <w:b/>
+              </w:rPr>
+              <w:t>(</w:t>
+            </w:r>
+            <w:proofErr w:type="spellStart"/>
+            <w:r>
+              <w:rPr>
+                <w:b/>
+              </w:rPr>
+              <w:t>Rule.class</w:t>
+            </w:r>
+            <w:proofErr w:type="spellEnd"/>
+            <w:r>
+              <w:rPr>
+                <w:b/>
+              </w:rPr>
+              <w:t>);</w:t>
+            </w:r>
+          </w:p>
+          <w:p>
+            <w:pPr>
+              <w:pStyle w:val="E-Code"/>
+            </w:pPr>
+          </w:p>
+          <w:p>
+            <w:pPr>
+              <w:pStyle w:val="E-Code"/>
+            </w:pPr>
+            <w:r>
+              <w:t xml:space="preserve">            </w:t>
+            </w:r>
+            <w:proofErr w:type="spellStart"/>
+            <w:r>
+              <w:t>try</w:t>
+            </w:r>
+            <w:proofErr w:type="spellEnd"/>
+            <w:r>
+              <w:t xml:space="preserve"> {</w:t>
+            </w:r>
+          </w:p>
+          <w:p>
+            <w:pPr>
+              <w:pStyle w:val="E-Code"/>
+            </w:pPr>
+            <w:r>
+              <w:t xml:space="preserve">               Double value = </w:t>
+            </w:r>
+            <w:proofErr w:type="spellStart"/>
+            <w:proofErr w:type="gramStart"/>
+            <w:r>
+              <w:rPr>
+                <w:rStyle w:val="A-ImportantCar"/>
+              </w:rPr>
+              <w:t>field.getDouble</w:t>
+            </w:r>
+            <w:proofErr w:type="spellEnd"/>
+            <w:r>
+              <w:rPr>
+                <w:rStyle w:val="A-ImportantCar"/>
+              </w:rPr>
+              <w:t>(</w:t>
+            </w:r>
+            <w:proofErr w:type="gramEnd"/>
+            <w:r>
+              <w:t>pizza</w:t>
+            </w:r>
+            <w:r>
+              <w:rPr>
+                <w:rStyle w:val="A-ImportantCar"/>
+              </w:rPr>
+              <w:t>)</w:t>
+            </w:r>
+            <w:r>
+              <w:t>;</w:t>
+            </w:r>
+          </w:p>
+          <w:p>
+            <w:pPr>
+              <w:pStyle w:val="E-Code"/>
+            </w:pPr>
+            <w:r>
+              <w:tab/>
+            </w:r>
+            <w:r>
+              <w:tab/>
+            </w:r>
+            <w:r>
+              <w:tab/>
+            </w:r>
+            <w:r>
+              <w:tab/>
+            </w:r>
+            <w:r>
+              <w:tab/>
+            </w:r>
+            <w:r>
+              <w:tab/>
+            </w:r>
+            <w:r>
+              <w:tab/>
+            </w:r>
+            <w:r>
+              <w:tab/>
+            </w:r>
+            <w:r>
+              <w:tab/>
+            </w:r>
+            <w:r>
+              <w:tab/>
+            </w:r>
+          </w:p>
+          <w:p>
+            <w:pPr>
+              <w:pStyle w:val="E-Code"/>
+            </w:pPr>
+            <w:r>
+              <w:t xml:space="preserve">               </w:t>
+            </w:r>
+            <w:proofErr w:type="gramStart"/>
+            <w:r>
+              <w:t>if(</w:t>
+            </w:r>
+            <w:proofErr w:type="gramEnd"/>
+            <w:r>
+              <w:t xml:space="preserve">value &lt; </w:t>
+            </w:r>
+            <w:proofErr w:type="spellStart"/>
+            <w:r>
+              <w:rPr>
+                <w:b/>
+              </w:rPr>
+              <w:t>ruleAnnot.min</w:t>
+            </w:r>
+            <w:proofErr w:type="spellEnd"/>
+            <w:r>
+              <w:rPr>
+                <w:b/>
+              </w:rPr>
+              <w:t>()</w:t>
+            </w:r>
+            <w:r>
+              <w:t>) {</w:t>
+            </w:r>
+          </w:p>
+          <w:p>
+            <w:pPr>
+              <w:pStyle w:val="E-Code"/>
+            </w:pPr>
+            <w:r>
+              <w:t xml:space="preserve">                  </w:t>
+            </w:r>
+            <w:proofErr w:type="spellStart"/>
+            <w:r>
+              <w:t>throw</w:t>
+            </w:r>
+            <w:proofErr w:type="spellEnd"/>
+            <w:r>
+              <w:t xml:space="preserve"> new </w:t>
+            </w:r>
+            <w:proofErr w:type="spellStart"/>
+            <w:proofErr w:type="gramStart"/>
+            <w:r>
+              <w:t>RulePizzaException</w:t>
+            </w:r>
+            <w:proofErr w:type="spellEnd"/>
+            <w:r>
+              <w:t>(</w:t>
+            </w:r>
+            <w:proofErr w:type="gramEnd"/>
+            <w:r>
+              <w:t xml:space="preserve">"La valeur de '" + </w:t>
+            </w:r>
+            <w:proofErr w:type="spellStart"/>
+            <w:r>
+              <w:rPr>
+                <w:b/>
+              </w:rPr>
+              <w:t>field.getName</w:t>
+            </w:r>
+            <w:proofErr w:type="spellEnd"/>
+            <w:r>
+              <w:rPr>
+                <w:b/>
+              </w:rPr>
+              <w:t>()</w:t>
+            </w:r>
+            <w:r>
+              <w:t xml:space="preserve"> + "' doit être supérieure ou égale à " + </w:t>
+            </w:r>
+            <w:proofErr w:type="spellStart"/>
+            <w:r>
+              <w:t>ruleAnnot.min</w:t>
+            </w:r>
+            <w:proofErr w:type="spellEnd"/>
+            <w:r>
+              <w:t>());</w:t>
+            </w:r>
+          </w:p>
+          <w:p>
+            <w:pPr>
+              <w:pStyle w:val="E-Code"/>
+            </w:pPr>
+            <w:r>
+              <w:t xml:space="preserve">               </w:t>
+            </w:r>
+            <w:r>
+              <w:t>}</w:t>
+            </w:r>
+          </w:p>
+          <w:p>
+            <w:pPr>
+              <w:pStyle w:val="E-Code"/>
+            </w:pPr>
+          </w:p>
+          <w:p>
+            <w:pPr>
+              <w:pStyle w:val="E-Code"/>
+            </w:pPr>
+            <w:r>
+              <w:t xml:space="preserve">               </w:t>
+            </w:r>
+            <w:proofErr w:type="gramStart"/>
+            <w:r>
+              <w:t>if(</w:t>
+            </w:r>
+            <w:proofErr w:type="gramEnd"/>
+            <w:r>
+              <w:t>value &gt;</w:t>
+            </w:r>
+            <w:r>
+              <w:t xml:space="preserve"> </w:t>
+            </w:r>
+            <w:proofErr w:type="spellStart"/>
+            <w:r>
+              <w:rPr>
+                <w:b/>
+              </w:rPr>
+              <w:t>ruleAnnot.max</w:t>
+            </w:r>
+            <w:proofErr w:type="spellEnd"/>
+            <w:r>
+              <w:rPr>
+                <w:b/>
+              </w:rPr>
+              <w:t>()</w:t>
+            </w:r>
+            <w:r>
+              <w:t>) {</w:t>
+            </w:r>
+          </w:p>
+          <w:p>
+            <w:pPr>
+              <w:pStyle w:val="E-Code"/>
+            </w:pPr>
+            <w:r>
+              <w:t xml:space="preserve">                  </w:t>
+            </w:r>
+            <w:proofErr w:type="spellStart"/>
+            <w:r>
+              <w:t>throw</w:t>
+            </w:r>
+            <w:proofErr w:type="spellEnd"/>
+            <w:r>
+              <w:t xml:space="preserve"> new </w:t>
+            </w:r>
+            <w:proofErr w:type="spellStart"/>
+            <w:proofErr w:type="gramStart"/>
+            <w:r>
+              <w:t>RulePizzaException</w:t>
+            </w:r>
+            <w:proofErr w:type="spellEnd"/>
+            <w:r>
+              <w:t>(</w:t>
+            </w:r>
+            <w:proofErr w:type="gramEnd"/>
+            <w:r>
+              <w:t xml:space="preserve">"La valeur de '" + </w:t>
+            </w:r>
+            <w:proofErr w:type="spellStart"/>
+            <w:r>
+              <w:rPr>
+                <w:b/>
+              </w:rPr>
+              <w:t>field.getName</w:t>
+            </w:r>
+            <w:proofErr w:type="spellEnd"/>
+            <w:r>
+              <w:rPr>
+                <w:b/>
+              </w:rPr>
+              <w:t>()</w:t>
+            </w:r>
+            <w:r>
+              <w:t xml:space="preserve"> + "' doit être </w:t>
+            </w:r>
+            <w:proofErr w:type="spellStart"/>
+            <w:r>
+              <w:t>inferieure</w:t>
+            </w:r>
+            <w:proofErr w:type="spellEnd"/>
+            <w:r>
+              <w:t xml:space="preserve"> ou égale à " + </w:t>
+            </w:r>
+            <w:proofErr w:type="spellStart"/>
+            <w:r>
+              <w:t>ruleAnnot.max</w:t>
+            </w:r>
+            <w:proofErr w:type="spellEnd"/>
+            <w:r>
+              <w:t>());</w:t>
+            </w:r>
+          </w:p>
+          <w:p>
+            <w:pPr>
+              <w:pStyle w:val="E-Code"/>
+            </w:pPr>
+            <w:r>
+              <w:t xml:space="preserve">               }</w:t>
+            </w:r>
+            <w:r>
+              <w:tab/>
+            </w:r>
+          </w:p>
+          <w:p>
+            <w:pPr>
+              <w:pStyle w:val="E-Code"/>
+            </w:pPr>
+            <w:r>
+              <w:tab/>
+            </w:r>
+            <w:r>
+              <w:tab/>
+            </w:r>
+          </w:p>
+          <w:p>
+            <w:pPr>
+              <w:pStyle w:val="E-Code"/>
+            </w:pPr>
+            <w:r>
+              <w:t xml:space="preserve">            } catch (</w:t>
+            </w:r>
+            <w:proofErr w:type="spellStart"/>
+            <w:r>
+              <w:t>IllegalArgumentException</w:t>
+            </w:r>
+            <w:proofErr w:type="spellEnd"/>
+            <w:r>
+              <w:t xml:space="preserve"> e) {</w:t>
+            </w:r>
+          </w:p>
+          <w:p>
+            <w:pPr>
+              <w:pStyle w:val="E-Code"/>
+            </w:pPr>
+            <w:r>
+              <w:t xml:space="preserve">               </w:t>
+            </w:r>
+            <w:proofErr w:type="spellStart"/>
+            <w:proofErr w:type="gramStart"/>
+            <w:r>
+              <w:t>e.printStackTrace</w:t>
+            </w:r>
+            <w:proofErr w:type="spellEnd"/>
+            <w:r>
+              <w:t>(</w:t>
+            </w:r>
+            <w:proofErr w:type="gramEnd"/>
+            <w:r>
+              <w:t>);</w:t>
+            </w:r>
+          </w:p>
+          <w:p>
+            <w:pPr>
+              <w:pStyle w:val="E-Code"/>
+            </w:pPr>
+            <w:r>
+              <w:t xml:space="preserve">            } catch (</w:t>
+            </w:r>
+            <w:proofErr w:type="spellStart"/>
+            <w:r>
+              <w:t>IllegalAccessException</w:t>
+            </w:r>
+            <w:proofErr w:type="spellEnd"/>
+            <w:r>
+              <w:t xml:space="preserve"> e) {</w:t>
+            </w:r>
+          </w:p>
+          <w:p>
+            <w:pPr>
+              <w:pStyle w:val="E-Code"/>
+            </w:pPr>
+            <w:r>
+              <w:t xml:space="preserve">               </w:t>
+            </w:r>
+            <w:proofErr w:type="spellStart"/>
+            <w:proofErr w:type="gramStart"/>
+            <w:r>
+              <w:t>e.printStackTrace</w:t>
+            </w:r>
+            <w:proofErr w:type="spellEnd"/>
+            <w:r>
+              <w:t>(</w:t>
+            </w:r>
+            <w:proofErr w:type="gramEnd"/>
+            <w:r>
+              <w:t>);</w:t>
+            </w:r>
+          </w:p>
+          <w:p>
+            <w:pPr>
+              <w:pStyle w:val="E-Code"/>
+            </w:pPr>
+            <w:r>
+              <w:t xml:space="preserve">            }</w:t>
+            </w:r>
+          </w:p>
+          <w:p>
+            <w:pPr>
+              <w:pStyle w:val="E-Code"/>
+            </w:pPr>
+            <w:r>
+              <w:tab/>
+            </w:r>
+            <w:r>
+              <w:tab/>
+            </w:r>
+            <w:r>
+              <w:tab/>
+            </w:r>
+            <w:r>
+              <w:tab/>
+            </w:r>
+          </w:p>
+          <w:p>
+            <w:pPr>
+              <w:pStyle w:val="E-Code"/>
+            </w:pPr>
+            <w:r>
+              <w:t xml:space="preserve">         }</w:t>
+            </w:r>
+          </w:p>
+          <w:p>
+            <w:pPr>
+              <w:pStyle w:val="E-Code"/>
+            </w:pPr>
+            <w:r>
+              <w:t xml:space="preserve">      }</w:t>
+            </w:r>
+          </w:p>
+          <w:p>
+            <w:pPr>
+              <w:pStyle w:val="E-Code"/>
+            </w:pPr>
+            <w:r>
+              <w:t xml:space="preserve">   }</w:t>
+            </w:r>
+          </w:p>
+          <w:p>
+            <w:pPr>
+              <w:pStyle w:val="E-Code"/>
+              <w:rPr>
+                <w:b/>
+                <w:color w:val="009900"/>
+              </w:rPr>
+            </w:pPr>
+            <w:r>
+              <w:rPr>
+                <w:b/>
+                <w:color w:val="009900"/>
+              </w:rPr>
+              <w:t>}</w:t>
+            </w:r>
+          </w:p>
+          <w:p>
+            <w:pPr>
+              <w:pStyle w:val="E-Code"/>
+            </w:pPr>
+          </w:p>
+          <w:p>
+            <w:pPr>
+              <w:pStyle w:val="E-Code"/>
+            </w:pPr>
+          </w:p>
           <w:p/>
         </w:tc>
       </w:tr>
@@ -5016,6 +6568,7 @@
         <w:tc>
           <w:tcPr>
             <w:tcW w:w="5103" w:type="dxa"/>
+            <w:gridSpan w:val="2"/>
           </w:tcPr>
           <w:p>
             <w:pPr>
@@ -5026,6 +6579,7 @@
         <w:tc>
           <w:tcPr>
             <w:tcW w:w="4961" w:type="dxa"/>
+            <w:gridSpan w:val="3"/>
           </w:tcPr>
           <w:p>
             <w:pPr>
@@ -5060,6 +6614,7 @@
         <w:tc>
           <w:tcPr>
             <w:tcW w:w="5103" w:type="dxa"/>
+            <w:gridSpan w:val="2"/>
           </w:tcPr>
           <w:p>
             <w:pPr>
@@ -5070,6 +6625,7 @@
         <w:tc>
           <w:tcPr>
             <w:tcW w:w="4961" w:type="dxa"/>
+            <w:gridSpan w:val="3"/>
           </w:tcPr>
           <w:p>
             <w:pPr>
@@ -5104,6 +6660,7 @@
         <w:tc>
           <w:tcPr>
             <w:tcW w:w="5103" w:type="dxa"/>
+            <w:gridSpan w:val="2"/>
           </w:tcPr>
           <w:p>
             <w:pPr>
@@ -5114,6 +6671,7 @@
         <w:tc>
           <w:tcPr>
             <w:tcW w:w="4961" w:type="dxa"/>
+            <w:gridSpan w:val="3"/>
           </w:tcPr>
           <w:p>
             <w:pPr>
@@ -5129,179 +6687,6 @@
         </w:tc>
       </w:tr>
     </w:tbl>
-    <w:p/>
-    <w:p/>
-    <w:p/>
-    <w:p>
-      <w:bookmarkStart w:id="0" w:name="_GoBack"/>
-      <w:bookmarkEnd w:id="0"/>
-    </w:p>
-    <w:p/>
-    <w:tbl>
-      <w:tblPr>
-        <w:tblStyle w:val="Grilledutableau"/>
-        <w:tblW w:w="20836" w:type="dxa"/>
-        <w:tblInd w:w="-743" w:type="dxa"/>
-        <w:tblLayout w:type="fixed"/>
-        <w:tblLook w:val="04A0" w:firstRow="1" w:lastRow="0" w:firstColumn="1" w:lastColumn="0" w:noHBand="0" w:noVBand="1"/>
-      </w:tblPr>
-      <w:tblGrid>
-        <w:gridCol w:w="2411"/>
-        <w:gridCol w:w="3543"/>
-        <w:gridCol w:w="5103"/>
-        <w:gridCol w:w="4961"/>
-        <w:gridCol w:w="4818"/>
-      </w:tblGrid>
-      <w:tr>
-        <w:tc>
-          <w:tcPr>
-            <w:tcW w:w="2411" w:type="dxa"/>
-          </w:tcPr>
-          <w:p>
-            <w:pPr>
-              <w:pStyle w:val="A-Important"/>
-            </w:pPr>
-            <w:r>
-              <w:t>Symbole</w:t>
-            </w:r>
-          </w:p>
-        </w:tc>
-        <w:tc>
-          <w:tcPr>
-            <w:tcW w:w="3543" w:type="dxa"/>
-          </w:tcPr>
-          <w:p>
-            <w:r>
-              <w:t>Signification</w:t>
-            </w:r>
-          </w:p>
-        </w:tc>
-        <w:tc>
-          <w:tcPr>
-            <w:tcW w:w="5103" w:type="dxa"/>
-          </w:tcPr>
-          <w:p>
-            <w:pPr>
-              <w:pStyle w:val="E-Code"/>
-            </w:pPr>
-            <w:r>
-              <w:t>Code</w:t>
-            </w:r>
-          </w:p>
-        </w:tc>
-        <w:tc>
-          <w:tcPr>
-            <w:tcW w:w="4961" w:type="dxa"/>
-          </w:tcPr>
-          <w:p>
-            <w:pPr>
-              <w:pStyle w:val="E-Code"/>
-            </w:pPr>
-            <w:r>
-              <w:t>Utilisation</w:t>
-            </w:r>
-          </w:p>
-        </w:tc>
-        <w:tc>
-          <w:tcPr>
-            <w:tcW w:w="4818" w:type="dxa"/>
-          </w:tcPr>
-          <w:p/>
-        </w:tc>
-      </w:tr>
-      <w:tr>
-        <w:tc>
-          <w:tcPr>
-            <w:tcW w:w="2411" w:type="dxa"/>
-          </w:tcPr>
-          <w:p>
-            <w:pPr>
-              <w:pStyle w:val="A-Important"/>
-            </w:pPr>
-          </w:p>
-        </w:tc>
-        <w:tc>
-          <w:tcPr>
-            <w:tcW w:w="3543" w:type="dxa"/>
-          </w:tcPr>
-          <w:p/>
-        </w:tc>
-        <w:tc>
-          <w:tcPr>
-            <w:tcW w:w="5103" w:type="dxa"/>
-          </w:tcPr>
-          <w:p>
-            <w:pPr>
-              <w:pStyle w:val="E-Code"/>
-            </w:pPr>
-          </w:p>
-        </w:tc>
-        <w:tc>
-          <w:tcPr>
-            <w:tcW w:w="4961" w:type="dxa"/>
-          </w:tcPr>
-          <w:p>
-            <w:pPr>
-              <w:pStyle w:val="E-Code"/>
-            </w:pPr>
-          </w:p>
-        </w:tc>
-        <w:tc>
-          <w:tcPr>
-            <w:tcW w:w="4818" w:type="dxa"/>
-          </w:tcPr>
-          <w:p/>
-        </w:tc>
-      </w:tr>
-      <w:tr>
-        <w:tc>
-          <w:tcPr>
-            <w:tcW w:w="2411" w:type="dxa"/>
-          </w:tcPr>
-          <w:p>
-            <w:pPr>
-              <w:pStyle w:val="A-Important"/>
-            </w:pPr>
-          </w:p>
-        </w:tc>
-        <w:tc>
-          <w:tcPr>
-            <w:tcW w:w="3543" w:type="dxa"/>
-          </w:tcPr>
-          <w:p/>
-        </w:tc>
-        <w:tc>
-          <w:tcPr>
-            <w:tcW w:w="5103" w:type="dxa"/>
-          </w:tcPr>
-          <w:p>
-            <w:pPr>
-              <w:pStyle w:val="E-Code"/>
-              <w:rPr>
-                <w:rFonts w:cs="Times New Roman"/>
-              </w:rPr>
-            </w:pPr>
-          </w:p>
-        </w:tc>
-        <w:tc>
-          <w:tcPr>
-            <w:tcW w:w="4961" w:type="dxa"/>
-          </w:tcPr>
-          <w:p>
-            <w:pPr>
-              <w:pStyle w:val="E-Code"/>
-            </w:pPr>
-          </w:p>
-        </w:tc>
-        <w:tc>
-          <w:tcPr>
-            <w:tcW w:w="4818" w:type="dxa"/>
-          </w:tcPr>
-          <w:p/>
-        </w:tc>
-      </w:tr>
-    </w:tbl>
-    <w:p/>
     <w:p/>
     <w:p/>
     <w:p/>
@@ -5472,6 +6857,12 @@
       </w:tr>
     </w:tbl>
     <w:p/>
+    <w:p/>
+    <w:p/>
+    <w:p>
+      <w:bookmarkStart w:id="0" w:name="_GoBack"/>
+      <w:bookmarkEnd w:id="0"/>
+    </w:p>
     <w:p/>
     <w:p/>
     <w:p/>
@@ -7430,4 +8821,16 @@
   <a:objectDefaults/>
   <a:extraClrSchemeLst/>
 </a:theme>
+</file>
+
+<file path=customXml/item1.xml><?xml version="1.0" encoding="utf-8"?>
+<b:Sources xmlns:b="http://schemas.openxmlformats.org/officeDocument/2006/bibliography" xmlns="http://schemas.openxmlformats.org/officeDocument/2006/bibliography" SelectedStyle="\APA.XSL" StyleName="APA"/>
+</file>
+
+<file path=customXml/itemProps1.xml><?xml version="1.0" encoding="utf-8"?>
+<ds:datastoreItem xmlns:ds="http://schemas.openxmlformats.org/officeDocument/2006/customXml" ds:itemID="{750859D8-6762-4584-A9D5-55AF5FFB9A80}">
+  <ds:schemaRefs>
+    <ds:schemaRef ds:uri="http://schemas.openxmlformats.org/officeDocument/2006/bibliography"/>
+  </ds:schemaRefs>
+</ds:datastoreItem>
 </file>
</xml_diff>